<commit_message>
ContratoAlmacenaje_Actualizacion_Jquery_2.0.4 corregir extension de droddown , funciamiento de la unidad de medida , no guardad UOM.
</commit_message>
<xml_diff>
--- a/ERPMVC/wwwroot/ContratosTemplate/ContratoAlmacenaje.docx
+++ b/ERPMVC/wwwroot/ContratosTemplate/ContratoAlmacenaje.docx
@@ -98,11 +98,77 @@
       <w:r>
         <w:rPr>
           <w:rFonts w:ascii="Consolas" w:hAnsi="Consolas" w:cs="Consolas"/>
+          <w:b/>
+          <w:bCs/>
           <w:color w:val="000000"/>
           <w:sz w:val="19"/>
           <w:szCs w:val="19"/>
         </w:rPr>
         <w:fldChar w:fldCharType="begin"/>
+      </w:r>
+      <w:r>
+        <w:rPr>
+          <w:rFonts w:ascii="Consolas" w:hAnsi="Consolas" w:cs="Consolas"/>
+          <w:b/>
+          <w:bCs/>
+          <w:color w:val="000000"/>
+          <w:sz w:val="19"/>
+          <w:szCs w:val="19"/>
+        </w:rPr>
+        <w:instrText xml:space="preserve"> MERGEFIELD  Manager </w:instrText>
+      </w:r>
+      <w:r>
+        <w:rPr>
+          <w:rFonts w:ascii="Consolas" w:hAnsi="Consolas" w:cs="Consolas"/>
+          <w:b/>
+          <w:bCs/>
+          <w:color w:val="000000"/>
+          <w:sz w:val="19"/>
+          <w:szCs w:val="19"/>
+        </w:rPr>
+        <w:fldChar w:fldCharType="separate"/>
+      </w:r>
+      <w:r>
+        <w:rPr>
+          <w:rFonts w:ascii="Consolas" w:hAnsi="Consolas" w:cs="Consolas"/>
+          <w:b/>
+          <w:bCs/>
+          <w:noProof/>
+          <w:color w:val="000000"/>
+          <w:sz w:val="19"/>
+          <w:szCs w:val="19"/>
+        </w:rPr>
+        <w:t>«</w:t>
+      </w:r>
+      <w:r>
+        <w:rPr>
+          <w:b/>
+          <w:bCs/>
+        </w:rPr>
+        <w:t>Manager</w:t>
+      </w:r>
+      <w:r>
+        <w:rPr>
+          <w:rFonts w:ascii="Consolas" w:hAnsi="Consolas" w:cs="Consolas"/>
+          <w:b/>
+          <w:bCs/>
+          <w:noProof/>
+          <w:color w:val="000000"/>
+          <w:sz w:val="19"/>
+          <w:szCs w:val="19"/>
+        </w:rPr>
+        <w:t>»</w:t>
+      </w:r>
+      <w:r>
+        <w:rPr>
+          <w:rFonts w:ascii="Consolas" w:hAnsi="Consolas" w:cs="Consolas"/>
+          <w:b/>
+          <w:bCs/>
+          <w:color w:val="000000"/>
+          <w:sz w:val="19"/>
+          <w:szCs w:val="19"/>
+        </w:rPr>
+        <w:fldChar w:fldCharType="end"/>
       </w:r>
       <w:r>
         <w:rPr>
@@ -111,7 +177,7 @@
           <w:sz w:val="19"/>
           <w:szCs w:val="19"/>
         </w:rPr>
-        <w:instrText xml:space="preserve"> ContactPerson </w:instrText>
+        <w:fldChar w:fldCharType="begin"/>
       </w:r>
       <w:r>
         <w:rPr>
@@ -120,7 +186,7 @@
           <w:sz w:val="19"/>
           <w:szCs w:val="19"/>
         </w:rPr>
-        <w:fldChar w:fldCharType="end"/>
+        <w:instrText xml:space="preserve"> ContactPerson </w:instrText>
       </w:r>
       <w:r>
         <w:rPr>
@@ -129,18 +195,7 @@
           <w:sz w:val="19"/>
           <w:szCs w:val="19"/>
         </w:rPr>
-        <w:t>,</w:t>
-      </w:r>
-      <w:r>
-        <w:t xml:space="preserve"> mayor de </w:t>
-      </w:r>
-      <w:proofErr w:type="spellStart"/>
-      <w:r>
-        <w:t>edad,casado</w:t>
-      </w:r>
-      <w:proofErr w:type="spellEnd"/>
-      <w:r>
-        <w:t xml:space="preserve">, Licenciado en Economía, de nacionalidad hondureña y del domicilio de San Pedro Sula, Cortes, con Tarjeta de Identidad No. </w:t>
+        <w:fldChar w:fldCharType="end"/>
       </w:r>
       <w:r>
         <w:rPr>
@@ -149,8 +204,78 @@
           <w:sz w:val="19"/>
           <w:szCs w:val="19"/>
         </w:rPr>
+        <w:t>,</w:t>
+      </w:r>
+      <w:r>
+        <w:t xml:space="preserve"> mayor de edad,</w:t>
+      </w:r>
+      <w:r>
+        <w:t xml:space="preserve"> </w:t>
+      </w:r>
+      <w:r>
+        <w:t>casado, Licenciado en Economía, de nacionalidad hondureña y del domicilio de San Pedro Sula, Cortes, con Tarjeta de Identidad No.</w:t>
+      </w:r>
+      <w:r>
+        <w:t xml:space="preserve"> </w:t>
+      </w:r>
+      <w:bookmarkStart w:id="0" w:name="_GoBack"/>
+      <w:r>
+        <w:rPr>
+          <w:rFonts w:ascii="Consolas" w:hAnsi="Consolas" w:cs="Consolas"/>
+          <w:b/>
+          <w:bCs/>
+          <w:color w:val="000000"/>
+          <w:sz w:val="19"/>
+          <w:szCs w:val="19"/>
+        </w:rPr>
         <w:fldChar w:fldCharType="begin"/>
       </w:r>
+      <w:r>
+        <w:rPr>
+          <w:rFonts w:ascii="Consolas" w:hAnsi="Consolas" w:cs="Consolas"/>
+          <w:b/>
+          <w:bCs/>
+          <w:color w:val="000000"/>
+          <w:sz w:val="19"/>
+          <w:szCs w:val="19"/>
+        </w:rPr>
+        <w:instrText xml:space="preserve"> MERGEFIELD  RTNMANAGER </w:instrText>
+      </w:r>
+      <w:r>
+        <w:rPr>
+          <w:rFonts w:ascii="Consolas" w:hAnsi="Consolas" w:cs="Consolas"/>
+          <w:b/>
+          <w:bCs/>
+          <w:color w:val="000000"/>
+          <w:sz w:val="19"/>
+          <w:szCs w:val="19"/>
+        </w:rPr>
+        <w:fldChar w:fldCharType="separate"/>
+      </w:r>
+      <w:r>
+        <w:rPr>
+          <w:rFonts w:ascii="Consolas" w:hAnsi="Consolas" w:cs="Consolas"/>
+          <w:b/>
+          <w:bCs/>
+          <w:noProof/>
+          <w:color w:val="000000"/>
+          <w:sz w:val="19"/>
+          <w:szCs w:val="19"/>
+        </w:rPr>
+        <w:t>«RTNMANAGER»</w:t>
+      </w:r>
+      <w:r>
+        <w:rPr>
+          <w:rFonts w:ascii="Consolas" w:hAnsi="Consolas" w:cs="Consolas"/>
+          <w:b/>
+          <w:bCs/>
+          <w:color w:val="000000"/>
+          <w:sz w:val="19"/>
+          <w:szCs w:val="19"/>
+        </w:rPr>
+        <w:fldChar w:fldCharType="end"/>
+      </w:r>
+      <w:bookmarkEnd w:id="0"/>
       <w:r>
         <w:rPr>
           <w:rFonts w:ascii="Consolas" w:hAnsi="Consolas" w:cs="Consolas"/>
@@ -158,17 +283,7 @@
           <w:sz w:val="19"/>
           <w:szCs w:val="19"/>
         </w:rPr>
-        <w:instrText xml:space="preserve"> </w:instrText>
-      </w:r>
-      <w:r>
-        <w:rPr>
-          <w:rFonts w:ascii="Consolas" w:hAnsi="Consolas" w:cs="Consolas"/>
-          <w:b/>
-          <w:color w:val="000000"/>
-          <w:sz w:val="19"/>
-          <w:szCs w:val="19"/>
-        </w:rPr>
-        <w:instrText>Identidad</w:instrText>
+        <w:fldChar w:fldCharType="begin"/>
       </w:r>
       <w:r>
         <w:rPr>
@@ -182,11 +297,12 @@
       <w:r>
         <w:rPr>
           <w:rFonts w:ascii="Consolas" w:hAnsi="Consolas" w:cs="Consolas"/>
+          <w:b/>
           <w:color w:val="000000"/>
           <w:sz w:val="19"/>
           <w:szCs w:val="19"/>
         </w:rPr>
-        <w:fldChar w:fldCharType="end"/>
+        <w:instrText>Identidad</w:instrText>
       </w:r>
       <w:r>
         <w:rPr>
@@ -195,6 +311,24 @@
           <w:sz w:val="19"/>
           <w:szCs w:val="19"/>
         </w:rPr>
+        <w:instrText xml:space="preserve"> </w:instrText>
+      </w:r>
+      <w:r>
+        <w:rPr>
+          <w:rFonts w:ascii="Consolas" w:hAnsi="Consolas" w:cs="Consolas"/>
+          <w:color w:val="000000"/>
+          <w:sz w:val="19"/>
+          <w:szCs w:val="19"/>
+        </w:rPr>
+        <w:fldChar w:fldCharType="end"/>
+      </w:r>
+      <w:r>
+        <w:rPr>
+          <w:rFonts w:ascii="Consolas" w:hAnsi="Consolas" w:cs="Consolas"/>
+          <w:color w:val="000000"/>
+          <w:sz w:val="19"/>
+          <w:szCs w:val="19"/>
+        </w:rPr>
         <w:t xml:space="preserve"> </w:t>
       </w:r>
       <w:r>
@@ -244,7 +378,73 @@
         <w:t xml:space="preserve"> </w:t>
       </w:r>
       <w:r>
-        <w:t xml:space="preserve">mayor de edad, </w:t>
+        <w:t>mayor</w:t>
+      </w:r>
+      <w:r>
+        <w:t xml:space="preserve"> </w:t>
+      </w:r>
+      <w:r>
+        <w:rPr>
+          <w:b/>
+          <w:bCs/>
+        </w:rPr>
+        <w:fldChar w:fldCharType="begin"/>
+      </w:r>
+      <w:r>
+        <w:rPr>
+          <w:b/>
+          <w:bCs/>
+        </w:rPr>
+        <w:instrText xml:space="preserve"> MERGEFIELD  CustomerManager </w:instrText>
+      </w:r>
+      <w:r>
+        <w:rPr>
+          <w:b/>
+          <w:bCs/>
+        </w:rPr>
+        <w:fldChar w:fldCharType="separate"/>
+      </w:r>
+      <w:r>
+        <w:rPr>
+          <w:b/>
+          <w:bCs/>
+        </w:rPr>
+        <w:t>«</w:t>
+      </w:r>
+      <w:proofErr w:type="spellStart"/>
+      <w:r>
+        <w:rPr>
+          <w:b/>
+          <w:bCs/>
+        </w:rPr>
+        <w:t>CustomerManager</w:t>
+      </w:r>
+      <w:proofErr w:type="spellEnd"/>
+      <w:r>
+        <w:rPr>
+          <w:b/>
+          <w:bCs/>
+        </w:rPr>
+        <w:t>»</w:t>
+      </w:r>
+      <w:r>
+        <w:rPr>
+          <w:b/>
+          <w:bCs/>
+        </w:rPr>
+        <w:fldChar w:fldCharType="end"/>
+      </w:r>
+      <w:r>
+        <w:rPr>
+          <w:rFonts w:ascii="Consolas" w:hAnsi="Consolas" w:cs="Consolas"/>
+          <w:color w:val="000000"/>
+          <w:sz w:val="19"/>
+          <w:szCs w:val="19"/>
+        </w:rPr>
+        <w:t xml:space="preserve"> </w:t>
+      </w:r>
+      <w:r>
+        <w:t xml:space="preserve">de edad, </w:t>
       </w:r>
       <w:r>
         <w:t xml:space="preserve">casado, </w:t>
@@ -275,9 +475,120 @@
       </w:r>
       <w:r>
         <w:rPr>
-          <w:rFonts w:cs="Arial"/>
-          <w:b/>
-          <w:color w:val="000000" w:themeColor="text1"/>
+          <w:b/>
+          <w:bCs/>
+        </w:rPr>
+        <w:fldChar w:fldCharType="begin"/>
+      </w:r>
+      <w:r>
+        <w:rPr>
+          <w:b/>
+          <w:bCs/>
+        </w:rPr>
+        <w:instrText xml:space="preserve"> MERGEFIELD  RTNCustomerManager </w:instrText>
+      </w:r>
+      <w:r>
+        <w:rPr>
+          <w:b/>
+          <w:bCs/>
+        </w:rPr>
+        <w:fldChar w:fldCharType="separate"/>
+      </w:r>
+      <w:r>
+        <w:rPr>
+          <w:b/>
+          <w:bCs/>
+          <w:noProof/>
+        </w:rPr>
+        <w:t>«RTNCustomerManager»</w:t>
+      </w:r>
+      <w:r>
+        <w:rPr>
+          <w:b/>
+          <w:bCs/>
+        </w:rPr>
+        <w:fldChar w:fldCharType="end"/>
+      </w:r>
+      <w:r>
+        <w:t>.</w:t>
+      </w:r>
+    </w:p>
+    <w:p>
+      <w:pPr>
+        <w:tabs>
+          <w:tab w:val="left" w:pos="3435"/>
+        </w:tabs>
+        <w:jc w:val="both"/>
+      </w:pPr>
+      <w:r>
+        <w:t xml:space="preserve">El primero, actuando en su condición de Gerente General de </w:t>
+      </w:r>
+      <w:r>
+        <w:rPr>
+          <w:b/>
+        </w:rPr>
+        <w:t>ALMACENES GENERALES DE DESPÓSITO DE CAFÉ S.A.</w:t>
+      </w:r>
+      <w:r>
+        <w:t xml:space="preserve">, una sociedad mercantil del domicilio de la ciudad de Tegucigalpa M.D.C., constituida mediante el Instrumento numero 6 autorizado por el Notario Jose Ricardo Perdomo Z. en Tegucigalpa el 10 de </w:t>
+      </w:r>
+      <w:proofErr w:type="gramStart"/>
+      <w:r>
+        <w:t>Abril</w:t>
+      </w:r>
+      <w:proofErr w:type="gramEnd"/>
+      <w:r>
+        <w:t xml:space="preserve"> de 1987, inscrita con el No. 63 del Tomo 195 del Registro de Comerciantes Sociales de Francisco Morazán y con RTN No. 05019995106139, legalmen</w:t>
+      </w:r>
+      <w:r>
+        <w:t>te autorizada para operar como Almacén General de Depó</w:t>
+      </w:r>
+      <w:r>
+        <w:t xml:space="preserve">sito. Tal condición de Gerente General, consta en el poder otorgado ante los oficios del Notario Roberto Pacheco Reyes, en Tegucigalpa, inscrito con el No. 27 del Tomo </w:t>
+      </w:r>
+      <w:r>
+        <w:t>2</w:t>
+      </w:r>
+      <w:r>
+        <w:t xml:space="preserve">83 del Registro antes citado y </w:t>
+      </w:r>
+      <w:proofErr w:type="gramStart"/>
+      <w:r>
+        <w:t>que</w:t>
+      </w:r>
+      <w:proofErr w:type="gramEnd"/>
+      <w:r>
+        <w:t xml:space="preserve"> en adelante, indistintamente, en este contrato, se podrá denominar el DEPOSITARIO, LA ALMACENADORA o ALMACAFE.</w:t>
+      </w:r>
+    </w:p>
+    <w:p>
+      <w:pPr>
+        <w:tabs>
+          <w:tab w:val="left" w:pos="3435"/>
+        </w:tabs>
+        <w:jc w:val="both"/>
+      </w:pPr>
+      <w:r>
+        <w:t xml:space="preserve">El </w:t>
+      </w:r>
+      <w:r>
+        <w:t>segundo actúa en su condición de</w:t>
+      </w:r>
+      <w:r>
+        <w:t xml:space="preserve"> </w:t>
+      </w:r>
+      <w:r>
+        <w:rPr>
+          <w:rFonts w:cs="Arial"/>
+          <w:lang w:val="es-MX"/>
+        </w:rPr>
+        <w:t xml:space="preserve">representante de la Sociedad </w:t>
+      </w:r>
+      <w:r>
+        <w:rPr>
+          <w:rFonts w:cs="Arial"/>
+          <w:b/>
+          <w:bCs/>
           <w:lang w:val="es-ES_tradnl"/>
         </w:rPr>
         <w:fldChar w:fldCharType="begin"/>
@@ -286,211 +597,178 @@
         <w:rPr>
           <w:rFonts w:cs="Arial"/>
           <w:b/>
-          <w:color w:val="000000" w:themeColor="text1"/>
+          <w:bCs/>
           <w:lang w:val="es-ES_tradnl"/>
         </w:rPr>
-        <w:instrText xml:space="preserve"> IdentidadRLAlmacafe </w:instrText>
-      </w:r>
-      <w:r>
-        <w:rPr>
-          <w:rFonts w:cs="Arial"/>
-          <w:b/>
-          <w:color w:val="000000" w:themeColor="text1"/>
+        <w:instrText xml:space="preserve"> MERGEFIELD  CustomerName </w:instrText>
+      </w:r>
+      <w:r>
+        <w:rPr>
+          <w:rFonts w:cs="Arial"/>
+          <w:b/>
+          <w:bCs/>
           <w:lang w:val="es-ES_tradnl"/>
         </w:rPr>
+        <w:fldChar w:fldCharType="separate"/>
+      </w:r>
+      <w:r>
+        <w:rPr>
+          <w:rFonts w:cs="Arial"/>
+          <w:b/>
+          <w:bCs/>
+          <w:lang w:val="es-ES_tradnl"/>
+        </w:rPr>
+        <w:t>«</w:t>
+      </w:r>
+      <w:proofErr w:type="spellStart"/>
+      <w:r>
+        <w:rPr>
+          <w:rFonts w:cs="Arial"/>
+          <w:b/>
+          <w:bCs/>
+          <w:lang w:val="es-ES_tradnl"/>
+        </w:rPr>
+        <w:t>CustomerName</w:t>
+      </w:r>
+      <w:proofErr w:type="spellEnd"/>
+      <w:r>
+        <w:rPr>
+          <w:rFonts w:cs="Arial"/>
+          <w:b/>
+          <w:bCs/>
+          <w:lang w:val="es-ES_tradnl"/>
+        </w:rPr>
+        <w:t>»</w:t>
+      </w:r>
+      <w:r>
+        <w:rPr>
+          <w:rFonts w:cs="Arial"/>
+          <w:b/>
+          <w:bCs/>
+          <w:lang w:val="es-ES_tradnl"/>
+        </w:rPr>
         <w:fldChar w:fldCharType="end"/>
       </w:r>
       <w:r>
         <w:rPr>
-          <w:rFonts w:cs="Arial"/>
-          <w:b/>
-          <w:color w:val="000000" w:themeColor="text1"/>
+          <w:b/>
           <w:lang w:val="es-ES_tradnl"/>
         </w:rPr>
-        <w:t>.</w:t>
-      </w:r>
-    </w:p>
-    <w:p>
-      <w:pPr>
-        <w:tabs>
-          <w:tab w:val="left" w:pos="3435"/>
-        </w:tabs>
-        <w:jc w:val="both"/>
-      </w:pPr>
-      <w:r>
-        <w:t xml:space="preserve">El primero, actuando en su condición de Gerente General de </w:t>
-      </w:r>
-      <w:r>
-        <w:rPr>
-          <w:b/>
-        </w:rPr>
-        <w:t>ALMACENES GENERALES DE DESPÓSITO DE CAFÉ S.A.</w:t>
-      </w:r>
-      <w:r>
-        <w:t>, una sociedad mercantil del domicilio de la ciudad de Tegucigalpa M.D.C., constituida mediante el Instrumento numero 6 autorizado por el Notario Jose Ricardo Perdomo Z. en Tegucigalpa el 10 de Abril de 1987, inscrita con el No. 63 del Tomo 195 del Registro de Comerciantes Sociales de Francisco Morazán y con RTN No. 05019995106139, legalmen</w:t>
-      </w:r>
-      <w:r>
-        <w:t>te autorizada para operar como Almacén General de Depó</w:t>
-      </w:r>
-      <w:r>
-        <w:t xml:space="preserve">sito. Tal condición de Gerente General, consta en el poder otorgado ante los oficios del Notario Roberto Pacheco Reyes, en Tegucigalpa, inscrito con el No. 27 del Tomo </w:t>
-      </w:r>
-      <w:r>
-        <w:t>2</w:t>
-      </w:r>
-      <w:r>
-        <w:t>83 del Registro antes citado y que en adelante, indistintamente, en este contrato, se podrá denominar el DEPOSITARIO, LA ALMACENADORA o ALMACAFE.</w:t>
-      </w:r>
-    </w:p>
-    <w:p>
-      <w:pPr>
-        <w:tabs>
-          <w:tab w:val="left" w:pos="3435"/>
-        </w:tabs>
-        <w:jc w:val="both"/>
-      </w:pPr>
-      <w:r>
-        <w:t xml:space="preserve">El </w:t>
-      </w:r>
-      <w:r>
-        <w:t>segundo actúa en su condición de</w:t>
-      </w:r>
-      <w:r>
-        <w:t xml:space="preserve"> </w:t>
-      </w:r>
-      <w:r>
-        <w:rPr>
-          <w:rFonts w:cs="Arial"/>
-          <w:lang w:val="es-MX"/>
-        </w:rPr>
-        <w:t xml:space="preserve">representante de la Sociedad </w:t>
+        <w:fldChar w:fldCharType="begin"/>
       </w:r>
       <w:r>
         <w:rPr>
           <w:b/>
           <w:lang w:val="es-ES_tradnl"/>
         </w:rPr>
+        <w:instrText xml:space="preserve"> </w:instrText>
+      </w:r>
+      <w:r>
+        <w:rPr>
+          <w:b/>
+          <w:lang w:val="es-ES_tradnl"/>
+        </w:rPr>
+        <w:instrText>CLIENTE</w:instrText>
+      </w:r>
+      <w:r>
+        <w:rPr>
+          <w:b/>
+          <w:lang w:val="es-ES_tradnl"/>
+        </w:rPr>
+        <w:instrText xml:space="preserve"> </w:instrText>
+      </w:r>
+      <w:r>
+        <w:rPr>
+          <w:b/>
+          <w:lang w:val="es-ES_tradnl"/>
+        </w:rPr>
+        <w:instrText xml:space="preserve"> </w:instrText>
+      </w:r>
+      <w:r>
+        <w:rPr>
+          <w:b/>
+          <w:lang w:val="es-ES_tradnl"/>
+        </w:rPr>
+        <w:fldChar w:fldCharType="end"/>
+      </w:r>
+      <w:r>
+        <w:rPr>
+          <w:b/>
+          <w:lang w:val="es-ES_tradnl"/>
+        </w:rPr>
+        <w:t xml:space="preserve"> </w:t>
+      </w:r>
+      <w:r>
+        <w:rPr>
+          <w:rFonts w:cs="Arial"/>
+          <w:lang w:val="es-ES_tradnl"/>
+        </w:rPr>
+        <w:t>con poderes especiales y suficientes para este acto según consta en Poder  Especial de Representación otorgado en Instrumento autorizado antes los oficios del</w:t>
+      </w:r>
+      <w:r>
+        <w:rPr>
+          <w:rFonts w:cs="Arial"/>
+          <w:lang w:val="es-ES_tradnl"/>
+        </w:rPr>
+        <w:t xml:space="preserve"> </w:t>
+      </w:r>
+      <w:r>
+        <w:rPr>
+          <w:rFonts w:cs="Arial"/>
+          <w:lang w:val="es-ES_tradnl"/>
+        </w:rPr>
         <w:fldChar w:fldCharType="begin"/>
       </w:r>
       <w:r>
         <w:rPr>
-          <w:b/>
+          <w:rFonts w:cs="Arial"/>
           <w:lang w:val="es-ES_tradnl"/>
         </w:rPr>
-        <w:instrText xml:space="preserve"> </w:instrText>
-      </w:r>
-      <w:r>
-        <w:rPr>
-          <w:b/>
+        <w:instrText xml:space="preserve"> MERGEFIELD  CustomerConstitution </w:instrText>
+      </w:r>
+      <w:r>
+        <w:rPr>
+          <w:rFonts w:cs="Arial"/>
           <w:lang w:val="es-ES_tradnl"/>
         </w:rPr>
-        <w:instrText>CLIENTE</w:instrText>
-      </w:r>
-      <w:r>
-        <w:rPr>
-          <w:b/>
+        <w:fldChar w:fldCharType="separate"/>
+      </w:r>
+      <w:r>
+        <w:rPr>
+          <w:rFonts w:cs="Arial"/>
           <w:lang w:val="es-ES_tradnl"/>
         </w:rPr>
-        <w:instrText xml:space="preserve"> </w:instrText>
-      </w:r>
-      <w:r>
-        <w:rPr>
-          <w:b/>
+        <w:t>«</w:t>
+      </w:r>
+      <w:r>
+        <w:rPr>
+          <w:rFonts w:cs="Arial"/>
           <w:lang w:val="es-ES_tradnl"/>
         </w:rPr>
-        <w:instrText xml:space="preserve"> </w:instrText>
-      </w:r>
-      <w:r>
-        <w:rPr>
-          <w:b/>
+        <w:t>CustomerConstitution</w:t>
+      </w:r>
+      <w:r>
+        <w:rPr>
+          <w:rFonts w:cs="Arial"/>
           <w:lang w:val="es-ES_tradnl"/>
         </w:rPr>
+        <w:t>»</w:t>
+      </w:r>
+      <w:r>
+        <w:rPr>
+          <w:rFonts w:cs="Arial"/>
+          <w:lang w:val="es-ES_tradnl"/>
+        </w:rPr>
         <w:fldChar w:fldCharType="end"/>
       </w:r>
       <w:r>
         <w:rPr>
-          <w:b/>
-          <w:lang w:val="es-ES_tradnl"/>
-        </w:rPr>
-        <w:t xml:space="preserve"> </w:t>
-      </w:r>
-      <w:r>
-        <w:rPr>
-          <w:rFonts w:cs="Arial"/>
-          <w:lang w:val="es-ES_tradnl"/>
-        </w:rPr>
-        <w:t xml:space="preserve">con poderes especiales y  suficientes para este acto según consta en Poder  Especial de Representación otorgado en Instrumento autorizado antes los oficios del Notario </w:t>
-      </w:r>
-      <w:proofErr w:type="spellStart"/>
-      <w:r>
-        <w:rPr>
-          <w:rFonts w:cs="Arial"/>
-          <w:lang w:val="es-ES_tradnl"/>
-        </w:rPr>
-        <w:t>Jose</w:t>
-      </w:r>
-      <w:proofErr w:type="spellEnd"/>
-      <w:r>
-        <w:rPr>
-          <w:rFonts w:cs="Arial"/>
-          <w:lang w:val="es-ES_tradnl"/>
-        </w:rPr>
-        <w:t xml:space="preserve"> Rolando Diaz Fúnez, en este domicilio, el 04 de Noviembre de 1999</w:t>
-      </w:r>
-      <w:r>
-        <w:rPr>
-          <w:rFonts w:cs="Arial"/>
-          <w:lang w:val="es-ES_tradnl"/>
-        </w:rPr>
-        <w:t>, inscrita bajo el numero ochenta (80), del tomo (26)</w:t>
-      </w:r>
-      <w:r>
-        <w:rPr>
-          <w:rFonts w:cs="Arial"/>
-          <w:lang w:val="es-ES_tradnl"/>
-        </w:rPr>
-        <w:t xml:space="preserve"> y </w:t>
-      </w:r>
-      <w:bookmarkStart w:id="0" w:name="_GoBack"/>
-      <w:bookmarkEnd w:id="0"/>
-      <w:r>
-        <w:rPr>
-          <w:rFonts w:cs="Arial"/>
-          <w:lang w:val="es-ES_tradnl"/>
-        </w:rPr>
-        <w:t>actuando en su carácter de representación de</w:t>
-      </w:r>
-      <w:r>
-        <w:rPr>
-          <w:rFonts w:cs="Arial"/>
-          <w:b/>
-          <w:lang w:val="es-ES_tradnl"/>
-        </w:rPr>
-        <w:t xml:space="preserve"> </w:t>
-      </w:r>
-      <w:r>
-        <w:rPr>
-          <w:b/>
-          <w:lang w:val="es-ES_tradnl"/>
-        </w:rPr>
-        <w:t>COMPAÑÍA HONDUREÑA DEL CAFÉ, S.A. DE C.V. (HONDUCAFE)</w:t>
-      </w:r>
-      <w:r>
-        <w:rPr>
-          <w:rFonts w:cs="Arial"/>
-          <w:lang w:val="es-ES_tradnl"/>
-        </w:rPr>
-        <w:t>,</w:t>
-      </w:r>
-      <w:r>
-        <w:rPr>
-          <w:rFonts w:cs="Arial"/>
-          <w:lang w:val="es-MX"/>
-        </w:rPr>
-        <w:t xml:space="preserve"> una sociedad legalmente constituida según N. Treinta (30) del Tomo Treinta y Uno (31) del Registro de la Propiedad y Mercantil de El Progreso Yoro, y reformada de Sociedad de Responsabilidad Limita a Sociedad Anónima mediante Instrumento No. Setenta y Uno (71) antes los oficias de la suscrita inscrita bajo el No. Setenta (70) del Tomo Treinta y cuatro (34) del mencionado registro mercantil: carácter que consta en la Certificación del Acta del Consejo de Administración de la Sociedad celebrada en esta Ciudad en fecha 7 de Septiembre de 2007 a quien en adelante </w:t>
-      </w:r>
-      <w:r>
-        <w:t xml:space="preserve">también llamado el </w:t>
+          <w:rFonts w:ascii="Consolas" w:hAnsi="Consolas" w:cs="Consolas"/>
+          <w:color w:val="000000"/>
+          <w:sz w:val="19"/>
+          <w:szCs w:val="19"/>
+        </w:rPr>
+        <w:t xml:space="preserve"> </w:t>
       </w:r>
       <w:r>
         <w:rPr>
@@ -611,22 +889,34 @@
         <w:t>Bodega</w:t>
       </w:r>
       <w:r>
-        <w:t>s.</w:t>
-      </w:r>
-      <w:r>
-        <w:t xml:space="preserve"> No. 3</w:t>
-      </w:r>
-      <w:r>
-        <w:t xml:space="preserve"> del Edificio # 2, la bodega No. 8 del edificio # 2, la bodega No. 9 del edificio # 3 </w:t>
-      </w:r>
-      <w:r>
-        <w:t xml:space="preserve"> y</w:t>
-      </w:r>
-      <w:r>
-        <w:t xml:space="preserve"> la bodega No. 10</w:t>
-      </w:r>
-      <w:r>
-        <w:t xml:space="preserve"> del edificio # 4</w:t>
+        <w:t>s</w:t>
+      </w:r>
+      <w:r>
+        <w:t>:</w:t>
+      </w:r>
+    </w:p>
+    <w:p>
+      <w:pPr>
+        <w:pStyle w:val="Prrafodelista"/>
+        <w:tabs>
+          <w:tab w:val="left" w:pos="3435"/>
+        </w:tabs>
+        <w:jc w:val="both"/>
+      </w:pPr>
+      <w:r>
+        <w:fldChar w:fldCharType="begin"/>
+      </w:r>
+      <w:r>
+        <w:instrText xml:space="preserve"> MERGEFIELD  WareHouses </w:instrText>
+      </w:r>
+      <w:r>
+        <w:fldChar w:fldCharType="separate"/>
+      </w:r>
+      <w:r>
+        <w:t>«WareHouses»</w:t>
+      </w:r>
+      <w:r>
+        <w:fldChar w:fldCharType="end"/>
       </w:r>
     </w:p>
     <w:p>
@@ -654,10 +944,105 @@
         <w:t xml:space="preserve"> </w:t>
       </w:r>
       <w:r>
-        <w:t>9,000</w:t>
-      </w:r>
-      <w:r>
-        <w:t xml:space="preserve"> M²</w:t>
+        <w:rPr>
+          <w:rFonts w:ascii="Consolas" w:hAnsi="Consolas" w:cs="Consolas"/>
+          <w:color w:val="000000"/>
+          <w:sz w:val="19"/>
+          <w:szCs w:val="19"/>
+        </w:rPr>
+        <w:fldChar w:fldCharType="begin"/>
+      </w:r>
+      <w:r>
+        <w:rPr>
+          <w:rFonts w:ascii="Consolas" w:hAnsi="Consolas" w:cs="Consolas"/>
+          <w:color w:val="000000"/>
+          <w:sz w:val="19"/>
+          <w:szCs w:val="19"/>
+        </w:rPr>
+        <w:instrText xml:space="preserve"> MERGEFIELD  UsedArea </w:instrText>
+      </w:r>
+      <w:r>
+        <w:rPr>
+          <w:rFonts w:ascii="Consolas" w:hAnsi="Consolas" w:cs="Consolas"/>
+          <w:color w:val="000000"/>
+          <w:sz w:val="19"/>
+          <w:szCs w:val="19"/>
+        </w:rPr>
+        <w:fldChar w:fldCharType="separate"/>
+      </w:r>
+      <w:r>
+        <w:rPr>
+          <w:rFonts w:ascii="Consolas" w:hAnsi="Consolas" w:cs="Consolas"/>
+          <w:noProof/>
+          <w:color w:val="000000"/>
+          <w:sz w:val="19"/>
+          <w:szCs w:val="19"/>
+        </w:rPr>
+        <w:t>«UsedArea»</w:t>
+      </w:r>
+      <w:r>
+        <w:rPr>
+          <w:rFonts w:ascii="Consolas" w:hAnsi="Consolas" w:cs="Consolas"/>
+          <w:color w:val="000000"/>
+          <w:sz w:val="19"/>
+          <w:szCs w:val="19"/>
+        </w:rPr>
+        <w:fldChar w:fldCharType="end"/>
+      </w:r>
+      <w:r>
+        <w:rPr>
+          <w:rFonts w:ascii="Consolas" w:hAnsi="Consolas" w:cs="Consolas"/>
+          <w:color w:val="000000"/>
+          <w:sz w:val="19"/>
+          <w:szCs w:val="19"/>
+        </w:rPr>
+        <w:t xml:space="preserve"> </w:t>
+      </w:r>
+      <w:r>
+        <w:rPr>
+          <w:rFonts w:ascii="Consolas" w:hAnsi="Consolas" w:cs="Consolas"/>
+          <w:color w:val="000000"/>
+          <w:sz w:val="19"/>
+          <w:szCs w:val="19"/>
+        </w:rPr>
+        <w:fldChar w:fldCharType="begin"/>
+      </w:r>
+      <w:r>
+        <w:rPr>
+          <w:rFonts w:ascii="Consolas" w:hAnsi="Consolas" w:cs="Consolas"/>
+          <w:color w:val="000000"/>
+          <w:sz w:val="19"/>
+          <w:szCs w:val="19"/>
+        </w:rPr>
+        <w:instrText xml:space="preserve"> MERGEFIELD  UnitOfMeasureName </w:instrText>
+      </w:r>
+      <w:r>
+        <w:rPr>
+          <w:rFonts w:ascii="Consolas" w:hAnsi="Consolas" w:cs="Consolas"/>
+          <w:color w:val="000000"/>
+          <w:sz w:val="19"/>
+          <w:szCs w:val="19"/>
+        </w:rPr>
+        <w:fldChar w:fldCharType="separate"/>
+      </w:r>
+      <w:r>
+        <w:rPr>
+          <w:rFonts w:ascii="Consolas" w:hAnsi="Consolas" w:cs="Consolas"/>
+          <w:noProof/>
+          <w:color w:val="000000"/>
+          <w:sz w:val="19"/>
+          <w:szCs w:val="19"/>
+        </w:rPr>
+        <w:t>«UnitOfMeasureName»</w:t>
+      </w:r>
+      <w:r>
+        <w:rPr>
+          <w:rFonts w:ascii="Consolas" w:hAnsi="Consolas" w:cs="Consolas"/>
+          <w:color w:val="000000"/>
+          <w:sz w:val="19"/>
+          <w:szCs w:val="19"/>
+        </w:rPr>
+        <w:fldChar w:fldCharType="end"/>
       </w:r>
     </w:p>
     <w:p>
@@ -744,28 +1129,49 @@
         <w:t>La mercadería comenzara a recibirse el</w:t>
       </w:r>
       <w:r>
-        <w:t xml:space="preserve"> 04</w:t>
-      </w:r>
-      <w:r>
-        <w:t xml:space="preserve"> de </w:t>
-      </w:r>
-      <w:r>
-        <w:t>diciembre de 2018</w:t>
-      </w:r>
-      <w:r>
-        <w:t xml:space="preserve"> </w:t>
-      </w:r>
-      <w:r>
-        <w:t xml:space="preserve">a las </w:t>
-      </w:r>
-      <w:r>
-        <w:t xml:space="preserve">8:00 </w:t>
-      </w:r>
-      <w:r>
-        <w:t>A</w:t>
-      </w:r>
-      <w:r>
-        <w:t>.M.</w:t>
+        <w:t xml:space="preserve"> </w:t>
+      </w:r>
+      <w:r>
+        <w:rPr>
+          <w:b/>
+          <w:bCs/>
+        </w:rPr>
+        <w:fldChar w:fldCharType="begin"/>
+      </w:r>
+      <w:r>
+        <w:rPr>
+          <w:b/>
+          <w:bCs/>
+        </w:rPr>
+        <w:instrText xml:space="preserve"> MERGEFIELD  Reception </w:instrText>
+      </w:r>
+      <w:r>
+        <w:rPr>
+          <w:b/>
+          <w:bCs/>
+        </w:rPr>
+        <w:fldChar w:fldCharType="separate"/>
+      </w:r>
+      <w:r>
+        <w:rPr>
+          <w:b/>
+          <w:bCs/>
+        </w:rPr>
+        <w:t>«Reception»</w:t>
+      </w:r>
+      <w:r>
+        <w:rPr>
+          <w:b/>
+          <w:bCs/>
+        </w:rPr>
+        <w:fldChar w:fldCharType="end"/>
+      </w:r>
+      <w:r>
+        <w:rPr>
+          <w:b/>
+          <w:bCs/>
+        </w:rPr>
+        <w:t>.</w:t>
       </w:r>
       <w:r>
         <w:t xml:space="preserve"> </w:t>
@@ -777,11 +1183,7 @@
         <w:t>L</w:t>
       </w:r>
       <w:r>
-        <w:t xml:space="preserve">a mercadería recibida en una misma jornada diaria, ALMACAFE, emitirá el Certificado de Depósito que corresponde al total de la mercadería recibida y en este caso, el seguro </w:t>
-      </w:r>
-      <w:r>
-        <w:lastRenderedPageBreak/>
-        <w:t xml:space="preserve">contratado por </w:t>
+        <w:t xml:space="preserve">a mercadería recibida en una misma jornada diaria, ALMACAFE, emitirá el Certificado de Depósito que corresponde al total de la mercadería recibida y en este caso, el seguro contratado por </w:t>
       </w:r>
       <w:r>
         <w:rPr>
@@ -807,7 +1209,13 @@
         <w:t xml:space="preserve"> </w:t>
       </w:r>
       <w:r>
-        <w:t xml:space="preserve">Estos documentos de Depósito se sumaran en uno solo cuando se complete el total de la mercadería recibida durante la misma jornada diaria sobre la cual se haya solicitado el depósito. </w:t>
+        <w:t xml:space="preserve">Estos documentos de Depósito se </w:t>
+      </w:r>
+      <w:r>
+        <w:t>sumarán</w:t>
+      </w:r>
+      <w:r>
+        <w:t xml:space="preserve"> en uno solo cuando se complete el total de la mercadería recibida durante la misma jornada diaria sobre la cual se haya solicitado el depósito. </w:t>
       </w:r>
     </w:p>
     <w:p>
@@ -835,15 +1243,48 @@
         <w:t>será</w:t>
       </w:r>
       <w:r>
-        <w:t xml:space="preserve"> de </w:t>
-      </w:r>
-      <w:r>
-        <w:t>6 a 10</w:t>
-      </w:r>
-      <w:r>
-        <w:t xml:space="preserve"> meses</w:t>
-      </w:r>
-      <w:r>
+        <w:t xml:space="preserve"> </w:t>
+      </w:r>
+      <w:r>
+        <w:rPr>
+          <w:b/>
+          <w:bCs/>
+        </w:rPr>
+        <w:fldChar w:fldCharType="begin"/>
+      </w:r>
+      <w:r>
+        <w:rPr>
+          <w:b/>
+          <w:bCs/>
+        </w:rPr>
+        <w:instrText xml:space="preserve"> MERGEFIELD  StorageTime </w:instrText>
+      </w:r>
+      <w:r>
+        <w:rPr>
+          <w:b/>
+          <w:bCs/>
+        </w:rPr>
+        <w:fldChar w:fldCharType="separate"/>
+      </w:r>
+      <w:r>
+        <w:rPr>
+          <w:b/>
+          <w:bCs/>
+        </w:rPr>
+        <w:t>«StorageTime»</w:t>
+      </w:r>
+      <w:r>
+        <w:rPr>
+          <w:b/>
+          <w:bCs/>
+        </w:rPr>
+        <w:fldChar w:fldCharType="end"/>
+      </w:r>
+      <w:r>
+        <w:rPr>
+          <w:b/>
+          <w:bCs/>
+        </w:rPr>
         <w:t>.</w:t>
       </w:r>
       <w:r>
@@ -901,6 +1342,7 @@
           <w:rFonts w:cs="Arial"/>
           <w:b/>
         </w:rPr>
+        <w:lastRenderedPageBreak/>
         <w:t xml:space="preserve"> </w:t>
       </w:r>
     </w:p>
@@ -916,21 +1358,168 @@
         <w:rPr>
           <w:rFonts w:cs="Arial"/>
           <w:b/>
-        </w:rPr>
-        <w:t>0.23%</w:t>
-      </w:r>
-      <w:r>
-        <w:rPr>
-          <w:rFonts w:cs="Arial"/>
-        </w:rPr>
-        <w:t xml:space="preserve"> Mensual cuando el precio del quintal de café es de Lps.1, 100.00 o más, y de </w:t>
-      </w:r>
-      <w:r>
-        <w:rPr>
-          <w:rFonts w:cs="Arial"/>
-          <w:b/>
-        </w:rPr>
-        <w:t>0.25%</w:t>
+          <w:bCs/>
+        </w:rPr>
+        <w:fldChar w:fldCharType="begin"/>
+      </w:r>
+      <w:r>
+        <w:rPr>
+          <w:rFonts w:cs="Arial"/>
+          <w:b/>
+          <w:bCs/>
+        </w:rPr>
+        <w:instrText xml:space="preserve"> MERGEFIELD  Porcentaje1 </w:instrText>
+      </w:r>
+      <w:r>
+        <w:rPr>
+          <w:rFonts w:cs="Arial"/>
+          <w:b/>
+          <w:bCs/>
+        </w:rPr>
+        <w:fldChar w:fldCharType="separate"/>
+      </w:r>
+      <w:r>
+        <w:rPr>
+          <w:rFonts w:cs="Arial"/>
+          <w:b/>
+          <w:bCs/>
+        </w:rPr>
+        <w:t>«Porcentaje1»</w:t>
+      </w:r>
+      <w:r>
+        <w:rPr>
+          <w:rFonts w:cs="Arial"/>
+          <w:b/>
+          <w:bCs/>
+        </w:rPr>
+        <w:fldChar w:fldCharType="end"/>
+      </w:r>
+      <w:r>
+        <w:rPr>
+          <w:rFonts w:cs="Arial"/>
+          <w:b/>
+        </w:rPr>
+        <w:t>%</w:t>
+      </w:r>
+      <w:r>
+        <w:rPr>
+          <w:rFonts w:cs="Arial"/>
+        </w:rPr>
+        <w:t xml:space="preserve"> Mensual cuando el precio del quintal de café es de </w:t>
+      </w:r>
+      <w:proofErr w:type="spellStart"/>
+      <w:r>
+        <w:rPr>
+          <w:rFonts w:cs="Arial"/>
+        </w:rPr>
+        <w:t>Lps</w:t>
+      </w:r>
+      <w:proofErr w:type="spellEnd"/>
+      <w:r>
+        <w:rPr>
+          <w:rFonts w:cs="Arial"/>
+        </w:rPr>
+        <w:t>.</w:t>
+      </w:r>
+      <w:r>
+        <w:rPr>
+          <w:rFonts w:ascii="Consolas" w:hAnsi="Consolas" w:cs="Consolas"/>
+          <w:color w:val="000000"/>
+          <w:sz w:val="19"/>
+          <w:szCs w:val="19"/>
+        </w:rPr>
+        <w:t xml:space="preserve"> </w:t>
+      </w:r>
+      <w:r>
+        <w:rPr>
+          <w:rFonts w:cs="Arial"/>
+        </w:rPr>
+        <w:fldChar w:fldCharType="begin"/>
+      </w:r>
+      <w:r>
+        <w:rPr>
+          <w:rFonts w:cs="Arial"/>
+        </w:rPr>
+        <w:instrText xml:space="preserve"> MERGEFIELD  Valor1 </w:instrText>
+      </w:r>
+      <w:r>
+        <w:rPr>
+          <w:rFonts w:cs="Arial"/>
+        </w:rPr>
+        <w:fldChar w:fldCharType="separate"/>
+      </w:r>
+      <w:r>
+        <w:rPr>
+          <w:rFonts w:cs="Arial"/>
+          <w:noProof/>
+        </w:rPr>
+        <w:t>«Valor1»</w:t>
+      </w:r>
+      <w:r>
+        <w:rPr>
+          <w:rFonts w:cs="Arial"/>
+        </w:rPr>
+        <w:fldChar w:fldCharType="end"/>
+      </w:r>
+      <w:r>
+        <w:rPr>
+          <w:rFonts w:cs="Arial"/>
+        </w:rPr>
+        <w:t xml:space="preserve"> </w:t>
+      </w:r>
+      <w:r>
+        <w:rPr>
+          <w:rFonts w:cs="Arial"/>
+        </w:rPr>
+        <w:t xml:space="preserve">o más, y de </w:t>
+      </w:r>
+      <w:r>
+        <w:rPr>
+          <w:rFonts w:cs="Arial"/>
+          <w:b/>
+          <w:bCs/>
+        </w:rPr>
+        <w:fldChar w:fldCharType="begin"/>
+      </w:r>
+      <w:r>
+        <w:rPr>
+          <w:rFonts w:cs="Arial"/>
+          <w:b/>
+          <w:bCs/>
+        </w:rPr>
+        <w:instrText xml:space="preserve"> MERGEFIELD  Porcentaje2 </w:instrText>
+      </w:r>
+      <w:r>
+        <w:rPr>
+          <w:rFonts w:cs="Arial"/>
+          <w:b/>
+          <w:bCs/>
+        </w:rPr>
+        <w:fldChar w:fldCharType="separate"/>
+      </w:r>
+      <w:r>
+        <w:rPr>
+          <w:rFonts w:cs="Arial"/>
+          <w:b/>
+          <w:bCs/>
+          <w:noProof/>
+        </w:rPr>
+        <w:t>«Porcentaje2»</w:t>
+      </w:r>
+      <w:r>
+        <w:rPr>
+          <w:rFonts w:cs="Arial"/>
+          <w:b/>
+          <w:bCs/>
+        </w:rPr>
+        <w:fldChar w:fldCharType="end"/>
+      </w:r>
+      <w:r>
+        <w:rPr>
+          <w:rFonts w:cs="Arial"/>
+          <w:b/>
+        </w:rPr>
+        <w:t>%</w:t>
       </w:r>
       <w:r>
         <w:rPr>
@@ -946,23 +1535,37 @@
           <w:numId w:val="5"/>
         </w:numPr>
         <w:spacing w:after="0" w:line="240" w:lineRule="auto"/>
-        <w:jc w:val="both"/>
-        <w:rPr>
-          <w:rFonts w:cs="Arial"/>
-        </w:rPr>
-      </w:pPr>
-      <w:r>
-        <w:rPr>
-          <w:rFonts w:cs="Arial"/>
-          <w:b/>
-        </w:rPr>
-        <w:t>EMISION DE DOCUMENTOS</w:t>
-      </w:r>
-      <w:r>
-        <w:rPr>
-          <w:rFonts w:cs="Arial"/>
-        </w:rPr>
-        <w:t xml:space="preserve"> : </w:t>
+        <w:ind w:left="1416" w:hanging="1056"/>
+        <w:jc w:val="both"/>
+        <w:rPr>
+          <w:rFonts w:cs="Arial"/>
+        </w:rPr>
+      </w:pPr>
+      <w:r>
+        <w:rPr>
+          <w:rFonts w:cs="Arial"/>
+          <w:b/>
+        </w:rPr>
+        <w:t xml:space="preserve">EMISION DE </w:t>
+      </w:r>
+      <w:r>
+        <w:rPr>
+          <w:rFonts w:cs="Arial"/>
+          <w:b/>
+        </w:rPr>
+        <w:t>DOCUMENTOS</w:t>
+      </w:r>
+      <w:r>
+        <w:rPr>
+          <w:rFonts w:cs="Arial"/>
+        </w:rPr>
+        <w:t>:</w:t>
+      </w:r>
+      <w:r>
+        <w:rPr>
+          <w:rFonts w:cs="Arial"/>
+        </w:rPr>
+        <w:t xml:space="preserve"> </w:t>
       </w:r>
     </w:p>
     <w:p>
@@ -984,18 +1587,85 @@
           <w:rFonts w:cs="Arial"/>
         </w:rPr>
       </w:pPr>
-      <w:r>
-        <w:rPr>
-          <w:rFonts w:cs="Arial"/>
-          <w:b/>
-        </w:rPr>
-        <w:t>Lps.220.00</w:t>
-      </w:r>
-      <w:r>
-        <w:rPr>
-          <w:rFonts w:cs="Arial"/>
-        </w:rPr>
-        <w:t xml:space="preserve"> por cada Certificado de Depósito Emitido, este valor incluye la emisión del Recibo de Mercadería, Autorizaciones de Retiro, Comprobante de Entrega de Mercaderías, Boletas de Salida y el Registro de los Respectivos Endosos.</w:t>
+      <w:proofErr w:type="spellStart"/>
+      <w:r>
+        <w:rPr>
+          <w:rFonts w:cs="Arial"/>
+          <w:b/>
+        </w:rPr>
+        <w:t>Lps</w:t>
+      </w:r>
+      <w:proofErr w:type="spellEnd"/>
+      <w:r>
+        <w:rPr>
+          <w:rFonts w:cs="Arial"/>
+          <w:b/>
+        </w:rPr>
+        <w:t>.</w:t>
+      </w:r>
+      <w:r>
+        <w:rPr>
+          <w:rFonts w:ascii="Consolas" w:hAnsi="Consolas" w:cs="Consolas"/>
+          <w:color w:val="000000"/>
+          <w:sz w:val="19"/>
+          <w:szCs w:val="19"/>
+        </w:rPr>
+        <w:t xml:space="preserve"> </w:t>
+      </w:r>
+      <w:r>
+        <w:rPr>
+          <w:rFonts w:cs="Arial"/>
+          <w:b/>
+          <w:bCs/>
+        </w:rPr>
+        <w:fldChar w:fldCharType="begin"/>
+      </w:r>
+      <w:r>
+        <w:rPr>
+          <w:rFonts w:cs="Arial"/>
+          <w:b/>
+          <w:bCs/>
+        </w:rPr>
+        <w:instrText xml:space="preserve"> MERGEFIELD  ValueCD </w:instrText>
+      </w:r>
+      <w:r>
+        <w:rPr>
+          <w:rFonts w:cs="Arial"/>
+          <w:b/>
+          <w:bCs/>
+        </w:rPr>
+        <w:fldChar w:fldCharType="separate"/>
+      </w:r>
+      <w:r>
+        <w:rPr>
+          <w:rFonts w:cs="Arial"/>
+          <w:b/>
+          <w:bCs/>
+        </w:rPr>
+        <w:t>«ValueCD»</w:t>
+      </w:r>
+      <w:r>
+        <w:rPr>
+          <w:rFonts w:cs="Arial"/>
+          <w:b/>
+          <w:bCs/>
+        </w:rPr>
+        <w:fldChar w:fldCharType="end"/>
+      </w:r>
+      <w:r>
+        <w:rPr>
+          <w:rFonts w:ascii="Consolas" w:hAnsi="Consolas" w:cs="Consolas"/>
+          <w:color w:val="000000"/>
+          <w:sz w:val="19"/>
+          <w:szCs w:val="19"/>
+        </w:rPr>
+        <w:t xml:space="preserve"> </w:t>
+      </w:r>
+      <w:r>
+        <w:rPr>
+          <w:rFonts w:cs="Arial"/>
+        </w:rPr>
+        <w:t>por cada Certificado de Depósito Emitido, este valor incluye la emisión del Recibo de Mercadería, Autorizaciones de Retiro, Comprobante de Entrega de Mercaderías, Boletas de Salida y el Registro de los Respectivos Endosos.</w:t>
       </w:r>
     </w:p>
     <w:p>
@@ -1026,13 +1696,156 @@
           <w:b/>
           <w:bCs/>
         </w:rPr>
-        <w:t xml:space="preserve"> Lps.0.65 Ctvs.</w:t>
-      </w:r>
-      <w:r>
-        <w:rPr>
-          <w:rFonts w:cs="Arial"/>
-        </w:rPr>
-        <w:t xml:space="preserve"> Mensual por cada  Millar  sobre el valor total de la mercadería almacenada, o el Endoso del Seguro contratada por Honducafe, la que deberá estar a satisfacción de Almacafe, S.A.</w:t>
+        <w:t xml:space="preserve"> </w:t>
+      </w:r>
+      <w:proofErr w:type="spellStart"/>
+      <w:r>
+        <w:rPr>
+          <w:rFonts w:cs="Arial"/>
+          <w:b/>
+          <w:bCs/>
+        </w:rPr>
+        <w:t>Lps</w:t>
+      </w:r>
+      <w:proofErr w:type="spellEnd"/>
+      <w:r>
+        <w:rPr>
+          <w:rFonts w:cs="Arial"/>
+          <w:b/>
+          <w:bCs/>
+        </w:rPr>
+        <w:t>.</w:t>
+      </w:r>
+      <w:r>
+        <w:rPr>
+          <w:rFonts w:ascii="Consolas" w:hAnsi="Consolas" w:cs="Consolas"/>
+          <w:color w:val="000000"/>
+          <w:sz w:val="19"/>
+          <w:szCs w:val="19"/>
+        </w:rPr>
+        <w:t xml:space="preserve"> </w:t>
+      </w:r>
+      <w:r>
+        <w:rPr>
+          <w:rFonts w:cs="Arial"/>
+          <w:b/>
+          <w:bCs/>
+        </w:rPr>
+        <w:fldChar w:fldCharType="begin"/>
+      </w:r>
+      <w:r>
+        <w:rPr>
+          <w:rFonts w:cs="Arial"/>
+          <w:b/>
+          <w:bCs/>
+        </w:rPr>
+        <w:instrText xml:space="preserve"> MERGEFIELD  ValueSecure </w:instrText>
+      </w:r>
+      <w:r>
+        <w:rPr>
+          <w:rFonts w:cs="Arial"/>
+          <w:b/>
+          <w:bCs/>
+        </w:rPr>
+        <w:fldChar w:fldCharType="separate"/>
+      </w:r>
+      <w:r>
+        <w:rPr>
+          <w:rFonts w:cs="Arial"/>
+          <w:b/>
+          <w:bCs/>
+        </w:rPr>
+        <w:t>«ValueSecure»</w:t>
+      </w:r>
+      <w:r>
+        <w:rPr>
+          <w:rFonts w:cs="Arial"/>
+          <w:b/>
+          <w:bCs/>
+        </w:rPr>
+        <w:fldChar w:fldCharType="end"/>
+      </w:r>
+      <w:r>
+        <w:rPr>
+          <w:rFonts w:ascii="Consolas" w:hAnsi="Consolas" w:cs="Consolas"/>
+          <w:color w:val="000000"/>
+          <w:sz w:val="19"/>
+          <w:szCs w:val="19"/>
+        </w:rPr>
+        <w:t xml:space="preserve"> </w:t>
+      </w:r>
+      <w:r>
+        <w:rPr>
+          <w:rFonts w:cs="Arial"/>
+          <w:b/>
+          <w:bCs/>
+        </w:rPr>
+        <w:t>Ctvs.</w:t>
+      </w:r>
+      <w:r>
+        <w:rPr>
+          <w:rFonts w:cs="Arial"/>
+        </w:rPr>
+        <w:t xml:space="preserve"> Mensual por </w:t>
+      </w:r>
+      <w:r>
+        <w:rPr>
+          <w:rFonts w:cs="Arial"/>
+        </w:rPr>
+        <w:t>cada Millar sobre</w:t>
+      </w:r>
+      <w:r>
+        <w:rPr>
+          <w:rFonts w:cs="Arial"/>
+        </w:rPr>
+        <w:t xml:space="preserve"> el valor total de la mercadería almacenada, o el Endoso del Seguro contratada por </w:t>
+      </w:r>
+      <w:r>
+        <w:rPr>
+          <w:rFonts w:cs="Arial"/>
+          <w:b/>
+          <w:bCs/>
+        </w:rPr>
+        <w:fldChar w:fldCharType="begin"/>
+      </w:r>
+      <w:r>
+        <w:rPr>
+          <w:rFonts w:cs="Arial"/>
+          <w:b/>
+          <w:bCs/>
+        </w:rPr>
+        <w:instrText xml:space="preserve"> MERGEFIELD  CustomerName </w:instrText>
+      </w:r>
+      <w:r>
+        <w:rPr>
+          <w:rFonts w:cs="Arial"/>
+          <w:b/>
+          <w:bCs/>
+        </w:rPr>
+        <w:fldChar w:fldCharType="separate"/>
+      </w:r>
+      <w:r>
+        <w:rPr>
+          <w:rFonts w:cs="Arial"/>
+          <w:b/>
+          <w:bCs/>
+          <w:noProof/>
+        </w:rPr>
+        <w:t>«CustomerName»</w:t>
+      </w:r>
+      <w:r>
+        <w:rPr>
+          <w:rFonts w:cs="Arial"/>
+          <w:b/>
+          <w:bCs/>
+        </w:rPr>
+        <w:fldChar w:fldCharType="end"/>
+      </w:r>
+      <w:r>
+        <w:rPr>
+          <w:rFonts w:cs="Arial"/>
+        </w:rPr>
+        <w:t>, la que deberá estar a satisfacción de Almacafe, S.A.</w:t>
       </w:r>
     </w:p>
     <w:p>
@@ -1089,13 +1902,88 @@
           <w:rFonts w:cs="Arial"/>
           <w:b/>
         </w:rPr>
-        <w:t>a) Bascula de Camiones: 0.33 Ctvs.</w:t>
-      </w:r>
-      <w:r>
-        <w:rPr>
-          <w:rFonts w:cs="Arial"/>
-        </w:rPr>
-        <w:t xml:space="preserve"> por cada quintal de café pesado en dicha  Bascula. </w:t>
+        <w:t>a) Bascula de Camiones:</w:t>
+      </w:r>
+      <w:r>
+        <w:rPr>
+          <w:rFonts w:cs="Arial"/>
+          <w:b/>
+        </w:rPr>
+        <w:t xml:space="preserve"> </w:t>
+      </w:r>
+      <w:r>
+        <w:rPr>
+          <w:rFonts w:cs="Arial"/>
+          <w:b/>
+          <w:bCs/>
+        </w:rPr>
+        <w:fldChar w:fldCharType="begin"/>
+      </w:r>
+      <w:r>
+        <w:rPr>
+          <w:rFonts w:cs="Arial"/>
+          <w:b/>
+          <w:bCs/>
+        </w:rPr>
+        <w:instrText xml:space="preserve"> MERGEFIELD  ValueBascula </w:instrText>
+      </w:r>
+      <w:r>
+        <w:rPr>
+          <w:rFonts w:cs="Arial"/>
+          <w:b/>
+          <w:bCs/>
+        </w:rPr>
+        <w:fldChar w:fldCharType="separate"/>
+      </w:r>
+      <w:r>
+        <w:rPr>
+          <w:rFonts w:cs="Arial"/>
+          <w:b/>
+          <w:bCs/>
+        </w:rPr>
+        <w:t>«ValueBascula»</w:t>
+      </w:r>
+      <w:r>
+        <w:rPr>
+          <w:rFonts w:cs="Arial"/>
+          <w:b/>
+          <w:bCs/>
+        </w:rPr>
+        <w:fldChar w:fldCharType="end"/>
+      </w:r>
+      <w:r>
+        <w:rPr>
+          <w:rFonts w:ascii="Consolas" w:hAnsi="Consolas" w:cs="Consolas"/>
+          <w:color w:val="000000"/>
+          <w:sz w:val="19"/>
+          <w:szCs w:val="19"/>
+        </w:rPr>
+        <w:t xml:space="preserve"> </w:t>
+      </w:r>
+      <w:r>
+        <w:rPr>
+          <w:rFonts w:cs="Arial"/>
+          <w:b/>
+        </w:rPr>
+        <w:t>Ctvs.</w:t>
+      </w:r>
+      <w:r>
+        <w:rPr>
+          <w:rFonts w:cs="Arial"/>
+        </w:rPr>
+        <w:t xml:space="preserve"> por cada quintal de café pesado en </w:t>
+      </w:r>
+      <w:r>
+        <w:rPr>
+          <w:rFonts w:cs="Arial"/>
+        </w:rPr>
+        <w:t>dicha Bascula</w:t>
+      </w:r>
+      <w:r>
+        <w:rPr>
+          <w:rFonts w:cs="Arial"/>
+        </w:rPr>
+        <w:t xml:space="preserve">. </w:t>
       </w:r>
     </w:p>
     <w:p>
@@ -1119,18 +2007,101 @@
         </w:rPr>
         <w:t xml:space="preserve"> </w:t>
       </w:r>
-      <w:r>
-        <w:rPr>
-          <w:rFonts w:cs="Arial"/>
-          <w:b/>
-        </w:rPr>
-        <w:t>Lps.320.00</w:t>
-      </w:r>
-      <w:r>
-        <w:rPr>
-          <w:rFonts w:cs="Arial"/>
-        </w:rPr>
-        <w:t xml:space="preserve"> por cada hora o fracción utilizada.</w:t>
+      <w:proofErr w:type="spellStart"/>
+      <w:r>
+        <w:rPr>
+          <w:rFonts w:cs="Arial"/>
+          <w:b/>
+        </w:rPr>
+        <w:t>Lps</w:t>
+      </w:r>
+      <w:proofErr w:type="spellEnd"/>
+      <w:r>
+        <w:rPr>
+          <w:rFonts w:cs="Arial"/>
+          <w:b/>
+        </w:rPr>
+        <w:t>.</w:t>
+      </w:r>
+      <w:r>
+        <w:rPr>
+          <w:rFonts w:ascii="Consolas" w:hAnsi="Consolas" w:cs="Consolas"/>
+          <w:color w:val="000000"/>
+          <w:sz w:val="19"/>
+          <w:szCs w:val="19"/>
+        </w:rPr>
+        <w:t xml:space="preserve"> </w:t>
+      </w:r>
+      <w:r>
+        <w:rPr>
+          <w:rFonts w:cs="Arial"/>
+          <w:b/>
+          <w:bCs/>
+        </w:rPr>
+        <w:fldChar w:fldCharType="begin"/>
+      </w:r>
+      <w:r>
+        <w:rPr>
+          <w:rFonts w:cs="Arial"/>
+          <w:b/>
+          <w:bCs/>
+        </w:rPr>
+        <w:instrText xml:space="preserve"> MERGEFIELD  BandaTransportadora </w:instrText>
+      </w:r>
+      <w:r>
+        <w:rPr>
+          <w:rFonts w:cs="Arial"/>
+          <w:b/>
+          <w:bCs/>
+        </w:rPr>
+        <w:fldChar w:fldCharType="separate"/>
+      </w:r>
+      <w:r>
+        <w:rPr>
+          <w:rFonts w:cs="Arial"/>
+          <w:b/>
+          <w:bCs/>
+        </w:rPr>
+        <w:t>«</w:t>
+      </w:r>
+      <w:r>
+        <w:rPr>
+          <w:rFonts w:cs="Arial"/>
+          <w:b/>
+          <w:bCs/>
+        </w:rPr>
+        <w:t>BandaTransportadora</w:t>
+      </w:r>
+      <w:r>
+        <w:rPr>
+          <w:rFonts w:cs="Arial"/>
+          <w:b/>
+          <w:bCs/>
+        </w:rPr>
+        <w:t>»</w:t>
+      </w:r>
+      <w:r>
+        <w:rPr>
+          <w:rFonts w:cs="Arial"/>
+          <w:b/>
+          <w:bCs/>
+        </w:rPr>
+        <w:fldChar w:fldCharType="end"/>
+      </w:r>
+      <w:r>
+        <w:rPr>
+          <w:rFonts w:ascii="Consolas" w:hAnsi="Consolas" w:cs="Consolas"/>
+          <w:color w:val="000000"/>
+          <w:sz w:val="19"/>
+          <w:szCs w:val="19"/>
+        </w:rPr>
+        <w:t xml:space="preserve"> </w:t>
+      </w:r>
+      <w:r>
+        <w:rPr>
+          <w:rFonts w:cs="Arial"/>
+        </w:rPr>
+        <w:t>por cada hora o fracción utilizada.</w:t>
       </w:r>
     </w:p>
     <w:p>
@@ -1180,13 +2151,103 @@
           <w:rFonts w:cs="Arial"/>
           <w:b/>
         </w:rPr>
-        <w:t>Horas Extras: Lps.65.00</w:t>
-      </w:r>
-      <w:r>
-        <w:rPr>
-          <w:rFonts w:cs="Arial"/>
-        </w:rPr>
-        <w:t xml:space="preserve"> por cada hora o fracción.</w:t>
+        <w:t xml:space="preserve">Horas Extras: </w:t>
+      </w:r>
+      <w:proofErr w:type="spellStart"/>
+      <w:r>
+        <w:rPr>
+          <w:rFonts w:cs="Arial"/>
+          <w:b/>
+        </w:rPr>
+        <w:t>Lps</w:t>
+      </w:r>
+      <w:proofErr w:type="spellEnd"/>
+      <w:r>
+        <w:rPr>
+          <w:rFonts w:cs="Arial"/>
+          <w:b/>
+        </w:rPr>
+        <w:t>.</w:t>
+      </w:r>
+      <w:r>
+        <w:rPr>
+          <w:rFonts w:ascii="Consolas" w:hAnsi="Consolas" w:cs="Consolas"/>
+          <w:color w:val="000000"/>
+          <w:sz w:val="19"/>
+          <w:szCs w:val="19"/>
+        </w:rPr>
+        <w:t xml:space="preserve"> </w:t>
+      </w:r>
+      <w:r>
+        <w:rPr>
+          <w:rFonts w:cs="Arial"/>
+          <w:b/>
+          <w:bCs/>
+        </w:rPr>
+        <w:fldChar w:fldCharType="begin"/>
+      </w:r>
+      <w:r>
+        <w:rPr>
+          <w:rFonts w:cs="Arial"/>
+          <w:b/>
+          <w:bCs/>
+        </w:rPr>
+        <w:instrText xml:space="preserve"> MERGEFIELD  ExtraHours </w:instrText>
+      </w:r>
+      <w:r>
+        <w:rPr>
+          <w:rFonts w:cs="Arial"/>
+          <w:b/>
+          <w:bCs/>
+        </w:rPr>
+        <w:fldChar w:fldCharType="separate"/>
+      </w:r>
+      <w:r>
+        <w:rPr>
+          <w:rFonts w:cs="Arial"/>
+          <w:b/>
+          <w:bCs/>
+        </w:rPr>
+        <w:t>«</w:t>
+      </w:r>
+      <w:r>
+        <w:rPr>
+          <w:rFonts w:cs="Arial"/>
+          <w:b/>
+          <w:bCs/>
+        </w:rPr>
+        <w:t>ExtraHours</w:t>
+      </w:r>
+      <w:r>
+        <w:rPr>
+          <w:rFonts w:cs="Arial"/>
+          <w:b/>
+          <w:bCs/>
+        </w:rPr>
+        <w:t>»</w:t>
+      </w:r>
+      <w:r>
+        <w:rPr>
+          <w:rFonts w:cs="Arial"/>
+          <w:b/>
+          <w:bCs/>
+        </w:rPr>
+        <w:fldChar w:fldCharType="end"/>
+      </w:r>
+      <w:r>
+        <w:rPr>
+          <w:rFonts w:ascii="Consolas" w:hAnsi="Consolas" w:cs="Consolas"/>
+          <w:color w:val="000000"/>
+          <w:sz w:val="19"/>
+          <w:szCs w:val="19"/>
+        </w:rPr>
+        <w:t xml:space="preserve"> </w:t>
+      </w:r>
+      <w:r>
+        <w:rPr>
+          <w:rFonts w:cs="Arial"/>
+        </w:rPr>
+        <w:t>por cada hora o fracción.</w:t>
       </w:r>
     </w:p>
     <w:p>
@@ -1215,13 +2276,78 @@
           <w:rFonts w:cs="Arial"/>
           <w:b/>
         </w:rPr>
-        <w:t>Lps. 70.00</w:t>
-      </w:r>
-      <w:r>
-        <w:rPr>
-          <w:rFonts w:cs="Arial"/>
-        </w:rPr>
-        <w:t xml:space="preserve"> Tiempo Hombre en Horas Extras.</w:t>
+        <w:t xml:space="preserve">Lps. </w:t>
+      </w:r>
+      <w:r>
+        <w:rPr>
+          <w:rFonts w:cs="Arial"/>
+          <w:b/>
+          <w:bCs/>
+        </w:rPr>
+        <w:fldChar w:fldCharType="begin"/>
+      </w:r>
+      <w:r>
+        <w:rPr>
+          <w:rFonts w:cs="Arial"/>
+          <w:b/>
+          <w:bCs/>
+        </w:rPr>
+        <w:instrText xml:space="preserve"> MERGEFIELD  FoodPayment </w:instrText>
+      </w:r>
+      <w:r>
+        <w:rPr>
+          <w:rFonts w:cs="Arial"/>
+          <w:b/>
+          <w:bCs/>
+        </w:rPr>
+        <w:fldChar w:fldCharType="separate"/>
+      </w:r>
+      <w:r>
+        <w:rPr>
+          <w:rFonts w:cs="Arial"/>
+          <w:b/>
+          <w:bCs/>
+        </w:rPr>
+        <w:t>«</w:t>
+      </w:r>
+      <w:r>
+        <w:rPr>
+          <w:rFonts w:cs="Arial"/>
+          <w:b/>
+          <w:bCs/>
+        </w:rPr>
+        <w:t>FoodPayment</w:t>
+      </w:r>
+      <w:r>
+        <w:rPr>
+          <w:rFonts w:cs="Arial"/>
+          <w:b/>
+          <w:bCs/>
+        </w:rPr>
+        <w:t>»</w:t>
+      </w:r>
+      <w:r>
+        <w:rPr>
+          <w:rFonts w:cs="Arial"/>
+          <w:b/>
+          <w:bCs/>
+        </w:rPr>
+        <w:fldChar w:fldCharType="end"/>
+      </w:r>
+      <w:r>
+        <w:rPr>
+          <w:rFonts w:ascii="Consolas" w:hAnsi="Consolas" w:cs="Consolas"/>
+          <w:color w:val="000000"/>
+          <w:sz w:val="19"/>
+          <w:szCs w:val="19"/>
+        </w:rPr>
+        <w:t xml:space="preserve"> </w:t>
+      </w:r>
+      <w:r>
+        <w:rPr>
+          <w:rFonts w:cs="Arial"/>
+        </w:rPr>
+        <w:t>Tiempo Hombre en Horas Extras.</w:t>
       </w:r>
     </w:p>
     <w:p>
@@ -1248,18 +2374,101 @@
         </w:rPr>
         <w:t xml:space="preserve"> </w:t>
       </w:r>
-      <w:r>
-        <w:rPr>
-          <w:rFonts w:cs="Arial"/>
-          <w:b/>
-        </w:rPr>
-        <w:t>Lps.150.00</w:t>
-      </w:r>
-      <w:r>
-        <w:rPr>
-          <w:rFonts w:cs="Arial"/>
-        </w:rPr>
-        <w:t xml:space="preserve"> Por hombre en labores extras en recibo o entrega de producto a partir de las 7:00 PM.</w:t>
+      <w:proofErr w:type="spellStart"/>
+      <w:r>
+        <w:rPr>
+          <w:rFonts w:cs="Arial"/>
+          <w:b/>
+        </w:rPr>
+        <w:t>Lps</w:t>
+      </w:r>
+      <w:proofErr w:type="spellEnd"/>
+      <w:r>
+        <w:rPr>
+          <w:rFonts w:cs="Arial"/>
+          <w:b/>
+        </w:rPr>
+        <w:t>.</w:t>
+      </w:r>
+      <w:r>
+        <w:rPr>
+          <w:rFonts w:ascii="Consolas" w:hAnsi="Consolas" w:cs="Consolas"/>
+          <w:color w:val="000000"/>
+          <w:sz w:val="19"/>
+          <w:szCs w:val="19"/>
+        </w:rPr>
+        <w:t xml:space="preserve"> </w:t>
+      </w:r>
+      <w:r>
+        <w:rPr>
+          <w:rFonts w:cs="Arial"/>
+          <w:b/>
+          <w:bCs/>
+        </w:rPr>
+        <w:fldChar w:fldCharType="begin"/>
+      </w:r>
+      <w:r>
+        <w:rPr>
+          <w:rFonts w:cs="Arial"/>
+          <w:b/>
+          <w:bCs/>
+        </w:rPr>
+        <w:instrText xml:space="preserve"> MERGEFIELD  Transport </w:instrText>
+      </w:r>
+      <w:r>
+        <w:rPr>
+          <w:rFonts w:cs="Arial"/>
+          <w:b/>
+          <w:bCs/>
+        </w:rPr>
+        <w:fldChar w:fldCharType="separate"/>
+      </w:r>
+      <w:r>
+        <w:rPr>
+          <w:rFonts w:cs="Arial"/>
+          <w:b/>
+          <w:bCs/>
+        </w:rPr>
+        <w:t>«</w:t>
+      </w:r>
+      <w:r>
+        <w:rPr>
+          <w:rFonts w:cs="Arial"/>
+          <w:b/>
+          <w:bCs/>
+        </w:rPr>
+        <w:t>Transport</w:t>
+      </w:r>
+      <w:r>
+        <w:rPr>
+          <w:rFonts w:cs="Arial"/>
+          <w:b/>
+          <w:bCs/>
+        </w:rPr>
+        <w:t>»</w:t>
+      </w:r>
+      <w:r>
+        <w:rPr>
+          <w:rFonts w:cs="Arial"/>
+          <w:b/>
+          <w:bCs/>
+        </w:rPr>
+        <w:fldChar w:fldCharType="end"/>
+      </w:r>
+      <w:r>
+        <w:rPr>
+          <w:rFonts w:ascii="Consolas" w:hAnsi="Consolas" w:cs="Consolas"/>
+          <w:color w:val="000000"/>
+          <w:sz w:val="19"/>
+          <w:szCs w:val="19"/>
+        </w:rPr>
+        <w:t xml:space="preserve"> </w:t>
+      </w:r>
+      <w:r>
+        <w:rPr>
+          <w:rFonts w:cs="Arial"/>
+        </w:rPr>
+        <w:t>Por hombre en labores extras en recibo o entrega de producto a partir de las 7:00 PM.</w:t>
       </w:r>
     </w:p>
     <w:p>
@@ -1309,7 +2518,13 @@
         <w:jc w:val="both"/>
       </w:pPr>
       <w:r>
-        <w:t>Las tarifas de almacenaje se cobrarán por mes total y todas las fracciones de mes se causaran por mes completo de acuerdo con las tarifas aprobad</w:t>
+        <w:t xml:space="preserve">Las tarifas de almacenaje se cobrarán por mes total y todas las fracciones de mes se </w:t>
+      </w:r>
+      <w:r>
+        <w:t>causarán</w:t>
+      </w:r>
+      <w:r>
+        <w:t xml:space="preserve"> por mes completo de acuerdo con las tarifas aprobad</w:t>
       </w:r>
       <w:r>
         <w:t>as y aceptadas por ambas partes</w:t>
@@ -1352,7 +2567,105 @@
         <w:t>actura es pagada después de lo establecido en el inciso “h”,</w:t>
       </w:r>
       <w:r>
-        <w:t xml:space="preserve"> se cobrará 3% sobre el valor de la factura, si esta morosidad continua se seguirá cobrando el 3% mensualmente hasta la completa cancelación de la factura en mora.</w:t>
+        <w:t xml:space="preserve"> se cobrará </w:t>
+      </w:r>
+      <w:r>
+        <w:rPr>
+          <w:rFonts w:cs="Arial"/>
+          <w:b/>
+          <w:bCs/>
+        </w:rPr>
+        <w:fldChar w:fldCharType="begin"/>
+      </w:r>
+      <w:r>
+        <w:rPr>
+          <w:rFonts w:cs="Arial"/>
+          <w:b/>
+          <w:bCs/>
+        </w:rPr>
+        <w:instrText xml:space="preserve"> MERGEFIELD  LatePayment </w:instrText>
+      </w:r>
+      <w:r>
+        <w:rPr>
+          <w:rFonts w:cs="Arial"/>
+          <w:b/>
+          <w:bCs/>
+        </w:rPr>
+        <w:fldChar w:fldCharType="separate"/>
+      </w:r>
+      <w:r>
+        <w:rPr>
+          <w:rFonts w:cs="Arial"/>
+          <w:b/>
+          <w:bCs/>
+        </w:rPr>
+        <w:t>«LatePayment»</w:t>
+      </w:r>
+      <w:r>
+        <w:rPr>
+          <w:rFonts w:cs="Arial"/>
+          <w:b/>
+          <w:bCs/>
+        </w:rPr>
+        <w:fldChar w:fldCharType="end"/>
+      </w:r>
+      <w:r>
+        <w:rPr>
+          <w:rFonts w:ascii="Consolas" w:hAnsi="Consolas" w:cs="Consolas"/>
+          <w:color w:val="000000"/>
+          <w:sz w:val="19"/>
+          <w:szCs w:val="19"/>
+        </w:rPr>
+        <w:t xml:space="preserve"> </w:t>
+      </w:r>
+      <w:r>
+        <w:t xml:space="preserve">sobre el valor de la factura, si esta morosidad continua se seguirá cobrando el </w:t>
+      </w:r>
+      <w:r>
+        <w:rPr>
+          <w:rFonts w:cs="Arial"/>
+          <w:b/>
+          <w:bCs/>
+        </w:rPr>
+        <w:fldChar w:fldCharType="begin"/>
+      </w:r>
+      <w:r>
+        <w:rPr>
+          <w:rFonts w:cs="Arial"/>
+          <w:b/>
+          <w:bCs/>
+        </w:rPr>
+        <w:instrText xml:space="preserve"> MERGEFIELD  LatePayment </w:instrText>
+      </w:r>
+      <w:r>
+        <w:rPr>
+          <w:rFonts w:cs="Arial"/>
+          <w:b/>
+          <w:bCs/>
+        </w:rPr>
+        <w:fldChar w:fldCharType="separate"/>
+      </w:r>
+      <w:r>
+        <w:rPr>
+          <w:rFonts w:cs="Arial"/>
+          <w:b/>
+          <w:bCs/>
+        </w:rPr>
+        <w:t>«LatePayment»</w:t>
+      </w:r>
+      <w:r>
+        <w:rPr>
+          <w:rFonts w:cs="Arial"/>
+          <w:b/>
+          <w:bCs/>
+        </w:rPr>
+        <w:fldChar w:fldCharType="end"/>
+      </w:r>
+      <w:r>
+        <w:t xml:space="preserve"> </w:t>
+      </w:r>
+      <w:r>
+        <w:t>mensualmente hasta la completa cancelación de la factura en mora.</w:t>
       </w:r>
     </w:p>
     <w:p>
@@ -1376,7 +2689,13 @@
         <w:t>:</w:t>
       </w:r>
       <w:r>
-        <w:t xml:space="preserve"> ALMACAFE emitirá a favor del DEPOSITANTE los Certificados de Depósitos que amparan la mercadería recibida en los que como títulos valores, podrán ser endosado libremente; endosos que deben ser presentados a ALMACAFE por el Endosatario, para su registro, siendo entendido que ALMACAFE solo reconocerá como Tenedor legitimo del Certificado de Depósito a quien aparezca anotado como tal en el respectivo registro. Así mismo deberán registrarse en el registro de firmas autorizados de ALMACAFE el nombre, firma y cargo de las personas autorizadas para la cancelación de estos endosos. El Propi</w:t>
+        <w:t xml:space="preserve"> ALMACAFE emitirá a favor del DEPOSITANTE los Certificados de Depósitos que amparan la mercadería recibida en los </w:t>
+      </w:r>
+      <w:r>
+        <w:t>que,</w:t>
+      </w:r>
+      <w:r>
+        <w:t xml:space="preserve"> como títulos valores, podrán ser endosado libremente; endosos que deben ser presentados a ALMACAFE por el Endosatario, para su registro, siendo entendido que ALMACAFE solo reconocerá como Tenedor legitimo del Certificado de Depósito a quien aparezca anotado como tal en el respectivo registro. Así mismo deberán registrarse en el registro de firmas autorizados de ALMACAFE el nombre, firma y cargo de las personas autorizadas para la cancelación de estos endosos. El Propi</w:t>
       </w:r>
       <w:r>
         <w:t xml:space="preserve">etario o el tenedor </w:t>
@@ -1419,7 +2738,58 @@
           <w:b/>
           <w:lang w:val="es-ES_tradnl"/>
         </w:rPr>
-        <w:t xml:space="preserve">COMPAÑÍA HONDUREÑA DEL CAFÉ, S.A. DE C.V. (HONDUCAFE) </w:t>
+        <w:fldChar w:fldCharType="begin"/>
+      </w:r>
+      <w:r>
+        <w:rPr>
+          <w:b/>
+          <w:lang w:val="es-ES_tradnl"/>
+        </w:rPr>
+        <w:instrText xml:space="preserve"> MERGEFIELD  CustomerName </w:instrText>
+      </w:r>
+      <w:r>
+        <w:rPr>
+          <w:b/>
+          <w:lang w:val="es-ES_tradnl"/>
+        </w:rPr>
+        <w:fldChar w:fldCharType="separate"/>
+      </w:r>
+      <w:r>
+        <w:rPr>
+          <w:b/>
+          <w:noProof/>
+          <w:lang w:val="es-ES_tradnl"/>
+        </w:rPr>
+        <w:t>«</w:t>
+      </w:r>
+      <w:r>
+        <w:rPr>
+          <w:b/>
+          <w:bCs/>
+        </w:rPr>
+        <w:t>CustomerName</w:t>
+      </w:r>
+      <w:r>
+        <w:rPr>
+          <w:b/>
+          <w:noProof/>
+          <w:lang w:val="es-ES_tradnl"/>
+        </w:rPr>
+        <w:t>»</w:t>
+      </w:r>
+      <w:r>
+        <w:rPr>
+          <w:b/>
+          <w:lang w:val="es-ES_tradnl"/>
+        </w:rPr>
+        <w:fldChar w:fldCharType="end"/>
+      </w:r>
+      <w:r>
+        <w:rPr>
+          <w:b/>
+          <w:lang w:val="es-ES_tradnl"/>
+        </w:rPr>
+        <w:t xml:space="preserve"> </w:t>
       </w:r>
       <w:r>
         <w:t xml:space="preserve"> contra los riesgos de </w:t>
@@ -1434,29 +2804,34 @@
         <w:rPr>
           <w:color w:val="000000" w:themeColor="text1"/>
         </w:rPr>
-        <w:t xml:space="preserve"> o rayo, daños </w:t>
+        <w:t xml:space="preserve"> o rayo, daños materiales por explosión; daños materiales por huelgas o alborotos populares; daño malicioso; daño materiales por terremoto, temblor o erupción volcánica, incluyendo incendio consecutivo de terremoto; daños materiales por caída de naves aéreas, objetos caídos de la mismas, colisiones de vehículos terrestres; daños materiales por huracán, tifón, tornado, ciclón, vientos tempestuosos o granizo</w:t>
       </w:r>
       <w:r>
         <w:rPr>
           <w:color w:val="000000" w:themeColor="text1"/>
         </w:rPr>
+        <w:t>,</w:t>
+      </w:r>
+      <w:r>
+        <w:t xml:space="preserve"> </w:t>
+      </w:r>
+      <w:r>
+        <w:t xml:space="preserve">si el seguro es </w:t>
+      </w:r>
+      <w:r>
         <w:lastRenderedPageBreak/>
-        <w:t>materiales por explosión; daños materiales por huelgas o alborotos populares; daño malicioso; daño materiales por terremoto, temblor o erupción volcánica, incluyendo incendio consecutivo de terremoto; daños materiales por caída de naves aéreas, objetos caídos de la mismas, colisiones de vehículos terrestres; daños materiales por huracán, tifón, tornado, ciclón, vientos tempestuosos o granizo</w:t>
-      </w:r>
-      <w:r>
-        <w:rPr>
-          <w:color w:val="000000" w:themeColor="text1"/>
-        </w:rPr>
-        <w:t>,</w:t>
-      </w:r>
-      <w:r>
-        <w:t xml:space="preserve"> </w:t>
-      </w:r>
-      <w:r>
-        <w:t xml:space="preserve">si el seguro es contratado por ALMACAFE, su costo </w:t>
-      </w:r>
-      <w:r>
-        <w:t>de Lps.</w:t>
+        <w:t xml:space="preserve">contratado por ALMACAFE, su costo </w:t>
+      </w:r>
+      <w:r>
+        <w:t xml:space="preserve">de </w:t>
+      </w:r>
+      <w:proofErr w:type="spellStart"/>
+      <w:r>
+        <w:t>Lps</w:t>
+      </w:r>
+      <w:proofErr w:type="spellEnd"/>
+      <w:r>
+        <w:t>.</w:t>
       </w:r>
       <w:r>
         <w:t xml:space="preserve"> </w:t>
@@ -1517,7 +2892,13 @@
         <w:jc w:val="both"/>
       </w:pPr>
       <w:r>
-        <w:t xml:space="preserve">Si la mercadería depositada fuere de rápido deterioro o pronta descomposición, la subasta se llevara a cabo sin necesidad de avisos o se procederá a su destrucción e la fecha que establezca ALMACAFE, según lo amerite el estado de la mercadería, debiendo en todo caso, de levantarse al efecto un acta notaria en presencia de un delegado de la Comisión Nacional de Bancos y Seguros. En este caso y señalado en los párrafos anteriores, si no existieran postores, ALMACAFE podrá adjudicarse la mercadería por el valor de lo que se le deba. </w:t>
+        <w:t xml:space="preserve">Si la mercadería depositada fuere de rápido deterioro o pronta descomposición, la subasta se </w:t>
+      </w:r>
+      <w:r>
+        <w:t>llevará</w:t>
+      </w:r>
+      <w:r>
+        <w:t xml:space="preserve"> a cabo sin necesidad de avisos o se procederá a su destrucción e la fecha que establezca ALMACAFE, según lo amerite el estado de la mercadería, debiendo en todo caso, de levantarse al efecto un acta notaria en presencia de un delegado de la Comisión Nacional de Bancos y Seguros. En este caso y señalado en los párrafos anteriores, si no existieran postores, ALMACAFE podrá adjudicarse la mercadería por el valor de lo que se le deba. </w:t>
       </w:r>
     </w:p>
     <w:p>
@@ -1623,11 +3004,35 @@
         <w:t xml:space="preserve">: ALMACAFE </w:t>
       </w:r>
       <w:r>
-        <w:t xml:space="preserve">no será responsable, en ningún caso, de la pérdida de calidad, pérdida de peso o cualquier otro hecho o circunstancia que afecte la calidad de la mercadería depositada, si el mismo resulta de su propia naturaleza o condición o de cualquier circunstancia originada en la mercadería. Así mismo, ALMACAFE no será responsable de lucro cesante ni de cualquier daño, </w:t>
+        <w:t xml:space="preserve">no será responsable, en ningún caso, de la pérdida de calidad, pérdida de peso o cualquier otro hecho o circunstancia que afecte la calidad de la mercadería depositada, si el mismo resulta de su propia naturaleza o condición o de cualquier circunstancia originada en la mercadería. Así mismo, ALMACAFE no será responsable de lucro cesante ni de cualquier daño, independiente de su naturaleza, que la circunstancia que aquí se señala, origine al DEPOSITANTE o al tenedor legítimo del Certificado de Depósito. </w:t>
+      </w:r>
+    </w:p>
+    <w:p>
+      <w:pPr>
+        <w:tabs>
+          <w:tab w:val="left" w:pos="3435"/>
+        </w:tabs>
+        <w:jc w:val="both"/>
+      </w:pPr>
+      <w:r>
+        <w:rPr>
+          <w:b/>
+          <w:u w:val="single"/>
+        </w:rPr>
+        <w:t>SEPTIMO:</w:t>
+      </w:r>
+      <w:r>
+        <w:rPr>
+          <w:b/>
+        </w:rPr>
+        <w:t xml:space="preserve"> </w:t>
+      </w:r>
+      <w:r>
+        <w:t xml:space="preserve">Si una Autoridad competente, decreta sobre la mercadería depositada las medidas de embargo, secuestro, aseguramiento u otras similares establecidas en las leyes del país, ALMACAFE queda liberada de toda responsabilidad frente al Depositante o al Tenedor legítimo del Certificado </w:t>
       </w:r>
       <w:r>
         <w:lastRenderedPageBreak/>
-        <w:t xml:space="preserve">independiente de su naturaleza, que la circunstancia que aquí se señala, origine al DEPOSITANTE o al tenedor legítimo del Certificado de Depósito. </w:t>
+        <w:t xml:space="preserve">de Depósito, quienes no podrán retirar las mercaderías del almacén, hasta tanto no se cancele, legalmente, la medida decretada. EL DEPOSITANTE indemnizara a ALMACAFE de todo daño económico, legal o reputacional que pueda sufrir como consecuencia de cualquier medida decretada, según lo aquí indicado. </w:t>
       </w:r>
     </w:p>
     <w:p>
@@ -1642,16 +3047,16 @@
           <w:b/>
           <w:u w:val="single"/>
         </w:rPr>
-        <w:t>SEPTIMO:</w:t>
-      </w:r>
-      <w:r>
-        <w:rPr>
-          <w:b/>
-        </w:rPr>
-        <w:t xml:space="preserve"> </w:t>
-      </w:r>
-      <w:r>
-        <w:t xml:space="preserve">Si una Autoridad competente, decreta sobre la mercadería depositada las medidas de embargo, secuestro, aseguramiento u otras similares establecidas en las leyes del país, ALMACAFE queda liberada de toda responsabilidad frente al Depositante o al Tenedor legítimo del Certificado de Depósito, quienes no podrán retirar las mercaderías del almacén, hasta tanto no se cancele, legalmente, la medida decretada. EL DEPOSITANTE indemnizara a ALMACAFE de todo daño económico, legal o reputacional que pueda sufrir como consecuencia de cualquier medida decretada, según lo aquí indicado. </w:t>
+        <w:t>OCTAVO</w:t>
+      </w:r>
+      <w:r>
+        <w:rPr>
+          <w:b/>
+        </w:rPr>
+        <w:t xml:space="preserve">: ALMACAFE, </w:t>
+      </w:r>
+      <w:r>
+        <w:t>a solicitud escrita del DEPOSITANTE y previa autorización dada por escrito por el Tenedor Legitimo del Certificado de Depósito, en su caso, podrá realizar las operaciones indicadas en la letra h) del artículo 19 del Reglamento de los Almacenes Generales de Depósito y de los Depósitos de Aduana Privado de Excepción.</w:t>
       </w:r>
     </w:p>
     <w:p>
@@ -1666,16 +3071,28 @@
           <w:b/>
           <w:u w:val="single"/>
         </w:rPr>
-        <w:t>OCTAVO</w:t>
-      </w:r>
-      <w:r>
-        <w:rPr>
-          <w:b/>
-        </w:rPr>
-        <w:t xml:space="preserve">: ALMACAFE, </w:t>
-      </w:r>
-      <w:r>
-        <w:t>a solicitud escrita del DEPOSITANTE y previa autorización dada por escrito por el Tenedor Legitimo del Certificado de Depósito, en su caso, podrá realizar las operaciones indicadas en la letra h) del artículo 19 del Reglamento de los Almacenes Generales de Depósito y de los Depósitos de Aduana Privado de Excepción.</w:t>
+        <w:t>NOVENO:</w:t>
+      </w:r>
+      <w:r>
+        <w:t xml:space="preserve"> Para la reposición de Certificado de Depósito, en caso de deterioro o d</w:t>
+      </w:r>
+      <w:r>
+        <w:t>e</w:t>
+      </w:r>
+      <w:r>
+        <w:t xml:space="preserve"> su </w:t>
+      </w:r>
+      <w:r>
+        <w:t>pérdida</w:t>
+      </w:r>
+      <w:r>
+        <w:t xml:space="preserve">, el Tenedor </w:t>
+      </w:r>
+      <w:r>
+        <w:t>legítimo</w:t>
+      </w:r>
+      <w:r>
+        <w:t xml:space="preserve"> deberá proceder a realizar el trámite establecido por el Código de Comercio para la Anulación y Reposición de Títulos Valores. </w:t>
       </w:r>
     </w:p>
     <w:p>
@@ -1690,28 +3107,16 @@
           <w:b/>
           <w:u w:val="single"/>
         </w:rPr>
-        <w:t>NOVENO:</w:t>
-      </w:r>
-      <w:r>
-        <w:t xml:space="preserve"> Para la reposición de Certificado de Depósito, en caso de deterioro o d</w:t>
-      </w:r>
-      <w:r>
-        <w:t>e</w:t>
-      </w:r>
-      <w:r>
-        <w:t xml:space="preserve"> su </w:t>
-      </w:r>
-      <w:r>
-        <w:t>pérdida</w:t>
-      </w:r>
-      <w:r>
-        <w:t xml:space="preserve">, el Tenedor </w:t>
-      </w:r>
-      <w:r>
-        <w:t>legítimo</w:t>
-      </w:r>
-      <w:r>
-        <w:t xml:space="preserve"> deberá proceder a realizar el trámite establecido por el Código de Comercio para la Anulación y Reposición de Títulos Valores. </w:t>
+        <w:t>DECIMO:</w:t>
+      </w:r>
+      <w:r>
+        <w:rPr>
+          <w:b/>
+        </w:rPr>
+        <w:t xml:space="preserve"> EL DEPOSITANTE </w:t>
+      </w:r>
+      <w:r>
+        <w:t>de la mercadería o el Tenedor Legitimo del Certificado de Depósito, podrán cubriendo los costos y bajo su propio riesgo, inspeccionar las mercaderías depositadas durante las horas hábiles de la almacenadora. Si la inspección se llevara a cabo durante horas o dias inhábiles, el interesado deberá enterar previamente los costos que ALMACAFE señale.</w:t>
       </w:r>
     </w:p>
     <w:p>
@@ -1726,30 +3131,6 @@
           <w:b/>
           <w:u w:val="single"/>
         </w:rPr>
-        <w:t>DECIMO:</w:t>
-      </w:r>
-      <w:r>
-        <w:rPr>
-          <w:b/>
-        </w:rPr>
-        <w:t xml:space="preserve"> EL DEPOSITANTE </w:t>
-      </w:r>
-      <w:r>
-        <w:t>de la mercadería o el Tenedor Legitimo del Certificado de Depósito, podrán cubriendo los costos y bajo su propio riesgo, inspeccionar las mercaderías depositadas durante las horas hábiles de la almacenadora. Si la inspección se llevara a cabo durante horas o dias inhábiles, el interesado deberá enterar previamente los costos que ALMACAFE señale.</w:t>
-      </w:r>
-    </w:p>
-    <w:p>
-      <w:pPr>
-        <w:tabs>
-          <w:tab w:val="left" w:pos="3435"/>
-        </w:tabs>
-        <w:jc w:val="both"/>
-      </w:pPr>
-      <w:r>
-        <w:rPr>
-          <w:b/>
-          <w:u w:val="single"/>
-        </w:rPr>
         <w:t>DECIMA PRIMERA</w:t>
       </w:r>
       <w:r>
@@ -1779,67 +3160,84 @@
         <w:t>, correo elect</w:t>
       </w:r>
       <w:r>
-        <w:t>rónico jr@almacafehn.com</w:t>
-      </w:r>
-      <w:r>
-        <w:t>;  DEPOSITANTE</w:t>
-      </w:r>
-      <w:r>
-        <w:t xml:space="preserve"> sector el Cacao, Bulevar del sur, Km.3 San Pedro Sula, Cortes</w:t>
-      </w:r>
-      <w:r>
-        <w:t>; correo</w:t>
-      </w:r>
-      <w:r>
-        <w:t>s</w:t>
-      </w:r>
-      <w:r>
-        <w:t xml:space="preserve"> electrónico</w:t>
-      </w:r>
-      <w:r>
-        <w:t>s</w:t>
-      </w:r>
-      <w:r>
-        <w:t>:</w:t>
-      </w:r>
-      <w:r>
-        <w:t xml:space="preserve"> </w:t>
-      </w:r>
-      <w:hyperlink r:id="rId11" w:history="1">
+        <w:t xml:space="preserve">rónico </w:t>
+      </w:r>
+      <w:fldSimple w:instr=" MERGEFIELD  Correo1 ">
         <w:r>
           <w:rPr>
-            <w:rStyle w:val="Hipervnculo"/>
-            <w:color w:val="000000" w:themeColor="text1"/>
-            <w:u w:val="none"/>
+            <w:noProof/>
           </w:rPr>
-          <w:t>Jackie.henriquez@honducafe.com</w:t>
+          <w:t>«Correo1»</w:t>
         </w:r>
-      </w:hyperlink>
-      <w:r>
-        <w:rPr>
-          <w:color w:val="000000" w:themeColor="text1"/>
-        </w:rPr>
+      </w:fldSimple>
+      <w:r>
+        <w:t>;  DEPOSITANTE</w:t>
+      </w:r>
+      <w:r>
+        <w:t xml:space="preserve"> sector el Cacao, Bulevar del sur, Km.3 San Pedro Sula, Cortes</w:t>
+      </w:r>
+      <w:r>
+        <w:t>; correo</w:t>
+      </w:r>
+      <w:r>
+        <w:t>s</w:t>
+      </w:r>
+      <w:r>
+        <w:t xml:space="preserve"> electrónico</w:t>
+      </w:r>
+      <w:r>
+        <w:t>s</w:t>
+      </w:r>
+      <w:r>
+        <w:t>:</w:t>
+      </w:r>
+      <w:r>
+        <w:t xml:space="preserve"> </w:t>
+      </w:r>
+      <w:r>
+        <w:fldChar w:fldCharType="begin"/>
+      </w:r>
+      <w:r>
+        <w:instrText xml:space="preserve"> MERGEFIELD  Correo1 </w:instrText>
+      </w:r>
+      <w:r>
+        <w:fldChar w:fldCharType="separate"/>
+      </w:r>
+      <w:r>
+        <w:t>«Correo1»</w:t>
+      </w:r>
+      <w:r>
+        <w:fldChar w:fldCharType="end"/>
+      </w:r>
+      <w:r>
         <w:t xml:space="preserve">, </w:t>
       </w:r>
-      <w:hyperlink r:id="rId12" w:history="1">
+      <w:r>
+        <w:fldChar w:fldCharType="begin"/>
+      </w:r>
+      <w:r>
+        <w:instrText xml:space="preserve"> MERGEFIELD  Correo2 </w:instrText>
+      </w:r>
+      <w:r>
+        <w:fldChar w:fldCharType="separate"/>
+      </w:r>
+      <w:r>
+        <w:t>«Correo2»</w:t>
+      </w:r>
+      <w:r>
+        <w:fldChar w:fldCharType="end"/>
+      </w:r>
+      <w:r>
+        <w:t>,</w:t>
+      </w:r>
+      <w:r>
+        <w:t xml:space="preserve"> </w:t>
+      </w:r>
+      <w:fldSimple w:instr=" MERGEFIELD  Correo3 ">
         <w:r>
-          <w:rPr>
-            <w:rStyle w:val="Hipervnculo"/>
-            <w:color w:val="000000" w:themeColor="text1"/>
-            <w:u w:val="none"/>
-          </w:rPr>
-          <w:t>jr@almacafehn.com</w:t>
+          <w:t>«Correo3»</w:t>
         </w:r>
-      </w:hyperlink>
-      <w:r>
-        <w:rPr>
-          <w:color w:val="000000" w:themeColor="text1"/>
-        </w:rPr>
-        <w:t>,</w:t>
-      </w:r>
-      <w:r>
-        <w:t xml:space="preserve"> asistentedegerencia@almacafehn.com</w:t>
-      </w:r>
+      </w:fldSimple>
     </w:p>
     <w:p>
       <w:pPr>
@@ -1980,7 +3378,32 @@
         <w:rPr>
           <w:b/>
         </w:rPr>
-        <w:t>COHONDUCAFE</w:t>
+        <w:fldChar w:fldCharType="begin"/>
+      </w:r>
+      <w:r>
+        <w:rPr>
+          <w:b/>
+        </w:rPr>
+        <w:instrText xml:space="preserve"> MERGEFIELD  CustomerName </w:instrText>
+      </w:r>
+      <w:r>
+        <w:rPr>
+          <w:b/>
+        </w:rPr>
+        <w:fldChar w:fldCharType="separate"/>
+      </w:r>
+      <w:r>
+        <w:rPr>
+          <w:b/>
+          <w:noProof/>
+        </w:rPr>
+        <w:t>«CustomerName»</w:t>
+      </w:r>
+      <w:r>
+        <w:rPr>
+          <w:b/>
+        </w:rPr>
+        <w:fldChar w:fldCharType="end"/>
       </w:r>
       <w:r>
         <w:rPr>
@@ -2004,11 +3427,7 @@
         <w:tab/>
       </w:r>
       <w:r>
-        <w:tab/>
-      </w:r>
-      <w:r>
-        <w:tab/>
-        <w:t xml:space="preserve"> </w:t>
+        <w:t xml:space="preserve">      </w:t>
       </w:r>
       <w:r>
         <w:rPr>
@@ -2056,6 +3475,18 @@
     <w:p>
       <w:pPr>
         <w:pStyle w:val="Sinespaciado"/>
+      </w:pPr>
+    </w:p>
+    <w:p>
+      <w:pPr>
+        <w:pStyle w:val="Sinespaciado"/>
+        <w:sectPr>
+          <w:footerReference w:type="default" r:id="rId11"/>
+          <w:pgSz w:w="12240" w:h="20160" w:code="5"/>
+          <w:pgMar w:top="1417" w:right="1701" w:bottom="1417" w:left="1701" w:header="708" w:footer="708" w:gutter="0"/>
+          <w:cols w:space="708"/>
+          <w:docGrid w:linePitch="360"/>
+        </w:sectPr>
       </w:pPr>
     </w:p>
     <w:p>
@@ -2123,7 +3554,6 @@
           <w:sz w:val="32"/>
           <w:szCs w:val="32"/>
         </w:rPr>
-        <w:lastRenderedPageBreak/>
         <w:t>Anexo # 2.</w:t>
       </w:r>
     </w:p>
@@ -2189,7 +3619,19 @@
         <w:jc w:val="both"/>
       </w:pPr>
       <w:r>
-        <w:t>Por este medio y sujeto a las condiciones que se establezcan en el respectivo Contrato de Depósito,  solicito se acepten para depósito en el Almacén General  de las instalaciones principales de Almacafe, ubicados en Boulevard del Sur, Zona del Cacao, Costado Este del Campos Agás, la mercadería que a continuación se detalla:</w:t>
+        <w:t xml:space="preserve">Por este medio y sujeto a las condiciones que se establezcan en el respectivo Contrato de </w:t>
+      </w:r>
+      <w:r>
+        <w:t>Depósito, solicito</w:t>
+      </w:r>
+      <w:r>
+        <w:t xml:space="preserve"> se acepten para depósito en el Almacén </w:t>
+      </w:r>
+      <w:r>
+        <w:t>General de</w:t>
+      </w:r>
+      <w:r>
+        <w:t xml:space="preserve"> las instalaciones principales de Almacafe, ubicados en Boulevard del Sur, Zona del Cacao, Costado Este del Campos Agás, la mercadería que a continuación se detalla:</w:t>
       </w:r>
     </w:p>
     <w:p>
@@ -2227,7 +3669,38 @@
         <w:jc w:val="both"/>
       </w:pPr>
       <w:r>
-        <w:t>Fotocopia de la escritura de Constitución y Estatutos sociales de CoHonducafe</w:t>
+        <w:t xml:space="preserve">Fotocopia de la escritura de Constitución y Estatutos sociales de </w:t>
+      </w:r>
+      <w:r>
+        <w:rPr>
+          <w:b/>
+        </w:rPr>
+        <w:fldChar w:fldCharType="begin"/>
+      </w:r>
+      <w:r>
+        <w:rPr>
+          <w:b/>
+        </w:rPr>
+        <w:instrText xml:space="preserve"> MERGEFIELD  CustomerName </w:instrText>
+      </w:r>
+      <w:r>
+        <w:rPr>
+          <w:b/>
+        </w:rPr>
+        <w:fldChar w:fldCharType="separate"/>
+      </w:r>
+      <w:r>
+        <w:rPr>
+          <w:b/>
+          <w:noProof/>
+        </w:rPr>
+        <w:t>«CustomerName»</w:t>
+      </w:r>
+      <w:r>
+        <w:rPr>
+          <w:b/>
+        </w:rPr>
+        <w:fldChar w:fldCharType="end"/>
       </w:r>
     </w:p>
     <w:p>
@@ -2243,7 +3716,41 @@
         <w:jc w:val="both"/>
       </w:pPr>
       <w:r>
-        <w:t>Fotocopia del RTN de COHONDUCAFE.</w:t>
+        <w:t xml:space="preserve">Fotocopia del RTN de </w:t>
+      </w:r>
+      <w:r>
+        <w:rPr>
+          <w:b/>
+        </w:rPr>
+        <w:fldChar w:fldCharType="begin"/>
+      </w:r>
+      <w:r>
+        <w:rPr>
+          <w:b/>
+        </w:rPr>
+        <w:instrText xml:space="preserve"> MERGEFIELD  CustomerName </w:instrText>
+      </w:r>
+      <w:r>
+        <w:rPr>
+          <w:b/>
+        </w:rPr>
+        <w:fldChar w:fldCharType="separate"/>
+      </w:r>
+      <w:r>
+        <w:rPr>
+          <w:b/>
+          <w:noProof/>
+        </w:rPr>
+        <w:t>«CustomerName»</w:t>
+      </w:r>
+      <w:r>
+        <w:rPr>
+          <w:b/>
+        </w:rPr>
+        <w:fldChar w:fldCharType="end"/>
+      </w:r>
+      <w:r>
+        <w:t>.</w:t>
       </w:r>
     </w:p>
     <w:p>
@@ -2259,7 +3766,47 @@
         <w:jc w:val="both"/>
       </w:pPr>
       <w:r>
-        <w:t>Copia del Poder del representante legal  de CoHonducafe.</w:t>
+        <w:t xml:space="preserve">Copia del Poder del representante </w:t>
+      </w:r>
+      <w:r>
+        <w:t>legal de</w:t>
+      </w:r>
+      <w:r>
+        <w:t xml:space="preserve"> </w:t>
+      </w:r>
+      <w:r>
+        <w:rPr>
+          <w:b/>
+        </w:rPr>
+        <w:fldChar w:fldCharType="begin"/>
+      </w:r>
+      <w:r>
+        <w:rPr>
+          <w:b/>
+        </w:rPr>
+        <w:instrText xml:space="preserve"> MERGEFIELD  CustomerName </w:instrText>
+      </w:r>
+      <w:r>
+        <w:rPr>
+          <w:b/>
+        </w:rPr>
+        <w:fldChar w:fldCharType="separate"/>
+      </w:r>
+      <w:r>
+        <w:rPr>
+          <w:b/>
+          <w:noProof/>
+        </w:rPr>
+        <w:t>«CustomerName»</w:t>
+      </w:r>
+      <w:r>
+        <w:rPr>
+          <w:b/>
+        </w:rPr>
+        <w:fldChar w:fldCharType="end"/>
+      </w:r>
+      <w:r>
+        <w:t>.</w:t>
       </w:r>
     </w:p>
     <w:p>
@@ -2275,7 +3822,81 @@
         <w:jc w:val="both"/>
       </w:pPr>
       <w:r>
-        <w:t>Fotocopia de la póliza del seguro emitida por la compañía Mapfre a favor de CoHonducafe que cubrirá la mercadería depositada, sobre la cual se solicitaran y emitirán los respectivos endosos a favor de Almacafe por el café depositado y certificado a favor de CoHonducafe.</w:t>
+        <w:t xml:space="preserve">Fotocopia de la póliza del seguro emitida por la compañía Mapfre a favor de </w:t>
+      </w:r>
+      <w:r>
+        <w:rPr>
+          <w:b/>
+        </w:rPr>
+        <w:fldChar w:fldCharType="begin"/>
+      </w:r>
+      <w:r>
+        <w:rPr>
+          <w:b/>
+        </w:rPr>
+        <w:instrText xml:space="preserve"> MERGEFIELD  CustomerName </w:instrText>
+      </w:r>
+      <w:r>
+        <w:rPr>
+          <w:b/>
+        </w:rPr>
+        <w:fldChar w:fldCharType="separate"/>
+      </w:r>
+      <w:r>
+        <w:rPr>
+          <w:b/>
+          <w:noProof/>
+        </w:rPr>
+        <w:t>«CustomerName»</w:t>
+      </w:r>
+      <w:r>
+        <w:rPr>
+          <w:b/>
+        </w:rPr>
+        <w:fldChar w:fldCharType="end"/>
+      </w:r>
+      <w:r>
+        <w:rPr>
+          <w:b/>
+        </w:rPr>
+        <w:t xml:space="preserve"> </w:t>
+      </w:r>
+      <w:r>
+        <w:t xml:space="preserve">que cubrirá la mercadería depositada, sobre la cual se solicitaran y emitirán los respectivos endosos a favor de Almacafe por el café depositado y certificado a favor de </w:t>
+      </w:r>
+      <w:r>
+        <w:rPr>
+          <w:b/>
+        </w:rPr>
+        <w:fldChar w:fldCharType="begin"/>
+      </w:r>
+      <w:r>
+        <w:rPr>
+          <w:b/>
+        </w:rPr>
+        <w:instrText xml:space="preserve"> MERGEFIELD  CustomerName </w:instrText>
+      </w:r>
+      <w:r>
+        <w:rPr>
+          <w:b/>
+        </w:rPr>
+        <w:fldChar w:fldCharType="separate"/>
+      </w:r>
+      <w:r>
+        <w:rPr>
+          <w:b/>
+          <w:noProof/>
+        </w:rPr>
+        <w:t>«CustomerName»</w:t>
+      </w:r>
+      <w:r>
+        <w:rPr>
+          <w:b/>
+        </w:rPr>
+        <w:fldChar w:fldCharType="end"/>
+      </w:r>
+      <w:r>
+        <w:t>.</w:t>
       </w:r>
     </w:p>
     <w:p>
@@ -2297,18 +3918,126 @@
         <w:jc w:val="both"/>
       </w:pPr>
       <w:r>
-        <w:t>CoHonducafe autoriza solicitar referencias bancarias a Banco Ficohsa, Banco del País y Bac Credomatic, así mismo se adjuntan copia de los permisos de operación y ambientales de CoHonducafe.</w:t>
-      </w:r>
-    </w:p>
-    <w:p>
-      <w:pPr>
-        <w:tabs>
-          <w:tab w:val="left" w:pos="3435"/>
-        </w:tabs>
-        <w:jc w:val="both"/>
-      </w:pPr>
-      <w:r>
-        <w:t xml:space="preserve">CoHonducafe indica que la dirección de su establecimiento comercial es: </w:t>
+        <w:rPr>
+          <w:b/>
+        </w:rPr>
+        <w:fldChar w:fldCharType="begin"/>
+      </w:r>
+      <w:r>
+        <w:rPr>
+          <w:b/>
+        </w:rPr>
+        <w:instrText xml:space="preserve"> MERGEFIELD  CustomerName </w:instrText>
+      </w:r>
+      <w:r>
+        <w:rPr>
+          <w:b/>
+        </w:rPr>
+        <w:fldChar w:fldCharType="separate"/>
+      </w:r>
+      <w:r>
+        <w:rPr>
+          <w:b/>
+          <w:noProof/>
+        </w:rPr>
+        <w:t>«CustomerName»</w:t>
+      </w:r>
+      <w:r>
+        <w:rPr>
+          <w:b/>
+        </w:rPr>
+        <w:fldChar w:fldCharType="end"/>
+      </w:r>
+      <w:r>
+        <w:rPr>
+          <w:b/>
+        </w:rPr>
+        <w:t xml:space="preserve"> </w:t>
+      </w:r>
+      <w:r>
+        <w:t xml:space="preserve">autoriza solicitar referencias bancarias a Banco Ficohsa, Banco del País y Bac Credomatic, así mismo se adjuntan copia de los permisos de operación y ambientales de </w:t>
+      </w:r>
+      <w:r>
+        <w:rPr>
+          <w:b/>
+        </w:rPr>
+        <w:fldChar w:fldCharType="begin"/>
+      </w:r>
+      <w:r>
+        <w:rPr>
+          <w:b/>
+        </w:rPr>
+        <w:instrText xml:space="preserve"> MERGEFIELD  CustomerName </w:instrText>
+      </w:r>
+      <w:r>
+        <w:rPr>
+          <w:b/>
+        </w:rPr>
+        <w:fldChar w:fldCharType="separate"/>
+      </w:r>
+      <w:r>
+        <w:rPr>
+          <w:b/>
+          <w:noProof/>
+        </w:rPr>
+        <w:t>«CustomerName»</w:t>
+      </w:r>
+      <w:r>
+        <w:rPr>
+          <w:b/>
+        </w:rPr>
+        <w:fldChar w:fldCharType="end"/>
+      </w:r>
+      <w:r>
+        <w:t>.</w:t>
+      </w:r>
+    </w:p>
+    <w:p>
+      <w:pPr>
+        <w:tabs>
+          <w:tab w:val="left" w:pos="3435"/>
+        </w:tabs>
+        <w:jc w:val="both"/>
+      </w:pPr>
+      <w:r>
+        <w:rPr>
+          <w:b/>
+        </w:rPr>
+        <w:fldChar w:fldCharType="begin"/>
+      </w:r>
+      <w:r>
+        <w:rPr>
+          <w:b/>
+        </w:rPr>
+        <w:instrText xml:space="preserve"> MERGEFIELD  CustomerName </w:instrText>
+      </w:r>
+      <w:r>
+        <w:rPr>
+          <w:b/>
+        </w:rPr>
+        <w:fldChar w:fldCharType="separate"/>
+      </w:r>
+      <w:r>
+        <w:rPr>
+          <w:b/>
+          <w:noProof/>
+        </w:rPr>
+        <w:t>«CustomerName»</w:t>
+      </w:r>
+      <w:r>
+        <w:rPr>
+          <w:b/>
+        </w:rPr>
+        <w:fldChar w:fldCharType="end"/>
+      </w:r>
+      <w:r>
+        <w:rPr>
+          <w:b/>
+        </w:rPr>
+        <w:t xml:space="preserve"> </w:t>
+      </w:r>
+      <w:r>
+        <w:t xml:space="preserve">indica que la dirección de su establecimiento comercial es: </w:t>
       </w:r>
       <w:r>
         <w:rPr>
@@ -2339,165 +4068,386 @@
           <w:sz w:val="24"/>
           <w:szCs w:val="24"/>
         </w:rPr>
-        <w:t>j</w:t>
+        <w:fldChar w:fldCharType="begin"/>
       </w:r>
       <w:r>
         <w:rPr>
           <w:sz w:val="24"/>
           <w:szCs w:val="24"/>
         </w:rPr>
-        <w:t>ackie.henriquez@honducafe.com</w:t>
-      </w:r>
-      <w:r>
-        <w:t xml:space="preserve"> </w:t>
-      </w:r>
-    </w:p>
-    <w:p>
-      <w:pPr>
-        <w:tabs>
-          <w:tab w:val="left" w:pos="3435"/>
-        </w:tabs>
-        <w:jc w:val="both"/>
-      </w:pPr>
-      <w:r>
-        <w:t>CoHonducafe anexa además copia de una factura comercial en blanco de las que extiende esta empresa.</w:t>
-      </w:r>
-    </w:p>
-    <w:p>
-      <w:pPr>
-        <w:tabs>
-          <w:tab w:val="left" w:pos="3435"/>
-        </w:tabs>
-        <w:jc w:val="both"/>
-      </w:pPr>
-      <w:r>
-        <w:t>CoHonducafe manifiesta</w:t>
-      </w:r>
-      <w:r>
-        <w:t xml:space="preserve"> que </w:t>
-      </w:r>
-      <w:r>
-        <w:t>pertenece al grupo financiero o económico ____________________.</w:t>
-      </w:r>
-    </w:p>
-    <w:p>
-      <w:pPr>
-        <w:tabs>
-          <w:tab w:val="left" w:pos="3435"/>
-        </w:tabs>
-        <w:jc w:val="both"/>
-      </w:pPr>
-      <w:r>
-        <w:t xml:space="preserve">CoHonducafe anexa los Estados Financieros auditados por Nexia Auditores y Consultores con saldos al 30 de Septiembre del </w:t>
-      </w:r>
-      <w:r>
-        <w:t>__________</w:t>
-      </w:r>
-      <w:r>
-        <w:t>, que contienen información sobre el monto de sus activos, proveedores y clientes principales.</w:t>
-      </w:r>
-    </w:p>
-    <w:p>
-      <w:pPr>
-        <w:tabs>
-          <w:tab w:val="left" w:pos="3435"/>
-        </w:tabs>
-        <w:jc w:val="both"/>
-      </w:pPr>
-      <w:r>
-        <w:t xml:space="preserve">CoHonducafe de manera expresa se compromete al cumplimiento de la legislación aplicable en materia de prevención de los delitos de Lavado de activo y financiamiento del terrorismo; de la misma manera reconoce y acepta que ALMACAFE, es una institución sujeta a la supervisión de la Comisión Nacional de Bancos y Seguros y en este sentido, se compromete a entregar a ALMACAFE, los documentos e información que se indica en este anexo y cualquier otra que se le solicite en un plazo señalado, como condición  la documentación e información que ALMACAFE le solicite, pudiendo ALMACAFE declarar vencido anticipadamente este Contrato, sin responsabilidad de su parte, si tal documentación e información no le es entregada sin causa justificada. Así mismo, CoHonducafe declara, como condición esencial para subscripción de este contrato, que los recursos que componen su patrimonio no provienen de la Comisión de delitos como lavado de activos, financiación del terrorismo, narcotráfico, captación ilegal de dinero y en general de ninguna actividad ilícita; autorizando expresamente a ALMACAFE para que consulte cualquier Listado, sistema de Información o Base de Datos que sea pertinente a este respecto. </w:t>
-      </w:r>
-    </w:p>
-    <w:p>
-      <w:pPr>
-        <w:tabs>
-          <w:tab w:val="left" w:pos="3435"/>
-        </w:tabs>
-        <w:jc w:val="both"/>
+        <w:instrText xml:space="preserve"> MERGEFIELD  Correo2 </w:instrText>
+      </w:r>
+      <w:r>
         <w:rPr>
           <w:sz w:val="24"/>
           <w:szCs w:val="24"/>
         </w:rPr>
-      </w:pPr>
-      <w:r>
-        <w:rPr>
+        <w:fldChar w:fldCharType="separate"/>
+      </w:r>
+      <w:r>
+        <w:rPr>
+          <w:noProof/>
           <w:sz w:val="24"/>
           <w:szCs w:val="24"/>
         </w:rPr>
-        <w:lastRenderedPageBreak/>
-        <w:t>Para constancia, y autorización firmamos este anexo, por duplicado, ambas copias de igual valor, en la ciudad de San Pedro Sul</w:t>
+        <w:t>«Correo2»</w:t>
       </w:r>
       <w:r>
         <w:rPr>
           <w:sz w:val="24"/>
           <w:szCs w:val="24"/>
         </w:rPr>
-        <w:t xml:space="preserve">a, Departamento de Cortes a los 04 </w:t>
-      </w:r>
-      <w:r>
+        <w:fldChar w:fldCharType="end"/>
+      </w:r>
+      <w:r>
+        <w:t xml:space="preserve"> </w:t>
+      </w:r>
+    </w:p>
+    <w:p>
+      <w:pPr>
+        <w:tabs>
+          <w:tab w:val="left" w:pos="3435"/>
+        </w:tabs>
+        <w:jc w:val="both"/>
+      </w:pPr>
+      <w:r>
+        <w:rPr>
+          <w:b/>
+        </w:rPr>
+        <w:fldChar w:fldCharType="begin"/>
+      </w:r>
+      <w:r>
+        <w:rPr>
+          <w:b/>
+        </w:rPr>
+        <w:instrText xml:space="preserve"> MERGEFIELD  CustomerName </w:instrText>
+      </w:r>
+      <w:r>
+        <w:rPr>
+          <w:b/>
+        </w:rPr>
+        <w:fldChar w:fldCharType="separate"/>
+      </w:r>
+      <w:r>
+        <w:rPr>
+          <w:b/>
+          <w:noProof/>
+        </w:rPr>
+        <w:t>«CustomerName»</w:t>
+      </w:r>
+      <w:r>
+        <w:rPr>
+          <w:b/>
+        </w:rPr>
+        <w:fldChar w:fldCharType="end"/>
+      </w:r>
+      <w:r>
+        <w:rPr>
+          <w:b/>
+        </w:rPr>
+        <w:t xml:space="preserve"> </w:t>
+      </w:r>
+      <w:r>
+        <w:t>anexa además copia de una factura comercial en blanco de las que extiende esta empresa.</w:t>
+      </w:r>
+    </w:p>
+    <w:p>
+      <w:pPr>
+        <w:tabs>
+          <w:tab w:val="left" w:pos="3435"/>
+        </w:tabs>
+        <w:jc w:val="both"/>
+      </w:pPr>
+      <w:r>
+        <w:rPr>
+          <w:b/>
+        </w:rPr>
+        <w:fldChar w:fldCharType="begin"/>
+      </w:r>
+      <w:r>
+        <w:rPr>
+          <w:b/>
+        </w:rPr>
+        <w:instrText xml:space="preserve"> MERGEFIELD  CustomerName </w:instrText>
+      </w:r>
+      <w:r>
+        <w:rPr>
+          <w:b/>
+        </w:rPr>
+        <w:fldChar w:fldCharType="separate"/>
+      </w:r>
+      <w:r>
+        <w:rPr>
+          <w:b/>
+          <w:noProof/>
+        </w:rPr>
+        <w:t>«CustomerName»</w:t>
+      </w:r>
+      <w:r>
+        <w:rPr>
+          <w:b/>
+        </w:rPr>
+        <w:fldChar w:fldCharType="end"/>
+      </w:r>
+      <w:r>
+        <w:rPr>
+          <w:b/>
+        </w:rPr>
+        <w:t xml:space="preserve"> </w:t>
+      </w:r>
+      <w:r>
+        <w:t>manifiesta</w:t>
+      </w:r>
+      <w:r>
+        <w:t xml:space="preserve"> que </w:t>
+      </w:r>
+      <w:r>
+        <w:t>pertenece al grupo financiero o económico ____________________.</w:t>
+      </w:r>
+    </w:p>
+    <w:p>
+      <w:pPr>
+        <w:tabs>
+          <w:tab w:val="left" w:pos="3435"/>
+        </w:tabs>
+        <w:jc w:val="both"/>
+      </w:pPr>
+      <w:r>
+        <w:rPr>
+          <w:b/>
+        </w:rPr>
+        <w:fldChar w:fldCharType="begin"/>
+      </w:r>
+      <w:r>
+        <w:rPr>
+          <w:b/>
+        </w:rPr>
+        <w:instrText xml:space="preserve"> MERGEFIELD  CustomerName </w:instrText>
+      </w:r>
+      <w:r>
+        <w:rPr>
+          <w:b/>
+        </w:rPr>
+        <w:fldChar w:fldCharType="separate"/>
+      </w:r>
+      <w:r>
+        <w:rPr>
+          <w:b/>
+          <w:noProof/>
+        </w:rPr>
+        <w:t>«CustomerName»</w:t>
+      </w:r>
+      <w:r>
+        <w:rPr>
+          <w:b/>
+        </w:rPr>
+        <w:fldChar w:fldCharType="end"/>
+      </w:r>
+      <w:r>
+        <w:rPr>
+          <w:b/>
+        </w:rPr>
+        <w:t xml:space="preserve"> </w:t>
+      </w:r>
+      <w:r>
+        <w:t xml:space="preserve">anexa los Estados Financieros auditados por Nexia Auditores y Consultores con saldos al 30 de </w:t>
+      </w:r>
+      <w:proofErr w:type="gramStart"/>
+      <w:r>
+        <w:t>Septiembre</w:t>
+      </w:r>
+      <w:proofErr w:type="gramEnd"/>
+      <w:r>
+        <w:t xml:space="preserve"> del </w:t>
+      </w:r>
+      <w:r>
+        <w:t>__________</w:t>
+      </w:r>
+      <w:r>
+        <w:t>, que contienen información sobre el monto de sus activos, proveedores y clientes principales.</w:t>
+      </w:r>
+    </w:p>
+    <w:p>
+      <w:pPr>
+        <w:tabs>
+          <w:tab w:val="left" w:pos="3435"/>
+        </w:tabs>
+        <w:jc w:val="both"/>
+      </w:pPr>
+      <w:r>
+        <w:rPr>
+          <w:b/>
+        </w:rPr>
+        <w:fldChar w:fldCharType="begin"/>
+      </w:r>
+      <w:r>
+        <w:rPr>
+          <w:b/>
+        </w:rPr>
+        <w:instrText xml:space="preserve"> MERGEFIELD  CustomerName </w:instrText>
+      </w:r>
+      <w:r>
+        <w:rPr>
+          <w:b/>
+        </w:rPr>
+        <w:fldChar w:fldCharType="separate"/>
+      </w:r>
+      <w:r>
+        <w:rPr>
+          <w:b/>
+          <w:noProof/>
+        </w:rPr>
+        <w:t>«CustomerName»</w:t>
+      </w:r>
+      <w:r>
+        <w:rPr>
+          <w:b/>
+        </w:rPr>
+        <w:fldChar w:fldCharType="end"/>
+      </w:r>
+      <w:r>
+        <w:rPr>
+          <w:b/>
+        </w:rPr>
+        <w:t xml:space="preserve"> </w:t>
+      </w:r>
+      <w:r>
+        <w:t xml:space="preserve">de manera expresa se compromete al cumplimiento de la legislación aplicable en materia de prevención de los delitos de Lavado de activo y financiamiento del terrorismo; de la misma manera reconoce y acepta que ALMACAFE, es una institución sujeta a la supervisión de la Comisión Nacional de Bancos y Seguros y en este sentido, se compromete a entregar a ALMACAFE, </w:t>
+      </w:r>
+      <w:r>
+        <w:lastRenderedPageBreak/>
+        <w:t xml:space="preserve">los documentos e información que se indica en este anexo y cualquier otra que se le solicite en un plazo señalado, como condición  la documentación e información que ALMACAFE le solicite, pudiendo ALMACAFE declarar vencido anticipadamente este Contrato, sin responsabilidad de su parte, si tal documentación e información no le es entregada sin causa justificada. Así mismo, </w:t>
+      </w:r>
+      <w:r>
+        <w:rPr>
+          <w:b/>
+        </w:rPr>
+        <w:fldChar w:fldCharType="begin"/>
+      </w:r>
+      <w:r>
+        <w:rPr>
+          <w:b/>
+        </w:rPr>
+        <w:instrText xml:space="preserve"> MERGEFIELD  CustomerName </w:instrText>
+      </w:r>
+      <w:r>
+        <w:rPr>
+          <w:b/>
+        </w:rPr>
+        <w:fldChar w:fldCharType="separate"/>
+      </w:r>
+      <w:r>
+        <w:rPr>
+          <w:b/>
+          <w:noProof/>
+        </w:rPr>
+        <w:t>«CustomerName»</w:t>
+      </w:r>
+      <w:r>
+        <w:rPr>
+          <w:b/>
+        </w:rPr>
+        <w:fldChar w:fldCharType="end"/>
+      </w:r>
+      <w:r>
+        <w:rPr>
+          <w:b/>
+        </w:rPr>
+        <w:t xml:space="preserve"> </w:t>
+      </w:r>
+      <w:r>
+        <w:t xml:space="preserve">declara, como condición esencial para subscripción de este contrato, que los recursos que componen su patrimonio no provienen de la Comisión de delitos como lavado de activos, financiación del terrorismo, narcotráfico, captación ilegal de dinero y en general de ninguna actividad ilícita; autorizando expresamente a ALMACAFE para que consulte cualquier Listado, sistema de Información o Base de Datos que sea pertinente a este respecto. </w:t>
+      </w:r>
+    </w:p>
+    <w:p>
+      <w:pPr>
+        <w:tabs>
+          <w:tab w:val="left" w:pos="3435"/>
+        </w:tabs>
+        <w:jc w:val="both"/>
         <w:rPr>
           <w:sz w:val="24"/>
           <w:szCs w:val="24"/>
         </w:rPr>
-        <w:t xml:space="preserve">días del mes de </w:t>
-      </w:r>
+      </w:pPr>
       <w:r>
         <w:rPr>
           <w:sz w:val="24"/>
           <w:szCs w:val="24"/>
         </w:rPr>
-        <w:t xml:space="preserve">diciembre </w:t>
+        <w:t>Para constancia, y autorización firmamos este anexo, por duplicado, ambas copias de igual valor, en la ciudad de San Pedro Sul</w:t>
       </w:r>
       <w:r>
         <w:rPr>
           <w:sz w:val="24"/>
           <w:szCs w:val="24"/>
         </w:rPr>
-        <w:t>del año dos mil dieci</w:t>
+        <w:t xml:space="preserve">a, Departamento de Cortes a los 04 </w:t>
       </w:r>
       <w:r>
         <w:rPr>
           <w:sz w:val="24"/>
           <w:szCs w:val="24"/>
         </w:rPr>
-        <w:t>ocho</w:t>
+        <w:t xml:space="preserve">días del mes de </w:t>
       </w:r>
       <w:r>
         <w:rPr>
           <w:sz w:val="24"/>
           <w:szCs w:val="24"/>
         </w:rPr>
-        <w:t>.</w:t>
-      </w:r>
-    </w:p>
-    <w:p>
-      <w:pPr>
-        <w:tabs>
-          <w:tab w:val="left" w:pos="3435"/>
-        </w:tabs>
-        <w:jc w:val="both"/>
+        <w:t xml:space="preserve">diciembre </w:t>
+      </w:r>
+      <w:r>
         <w:rPr>
           <w:sz w:val="24"/>
           <w:szCs w:val="24"/>
         </w:rPr>
-      </w:pPr>
-    </w:p>
-    <w:p>
-      <w:pPr>
-        <w:tabs>
-          <w:tab w:val="left" w:pos="3435"/>
-        </w:tabs>
-        <w:jc w:val="both"/>
+        <w:t>del año dos mil dieci</w:t>
+      </w:r>
+      <w:r>
         <w:rPr>
           <w:sz w:val="24"/>
           <w:szCs w:val="24"/>
         </w:rPr>
-      </w:pPr>
+        <w:t>ocho</w:t>
+      </w:r>
       <w:r>
         <w:rPr>
           <w:sz w:val="24"/>
           <w:szCs w:val="24"/>
         </w:rPr>
+        <w:t>.</w:t>
+      </w:r>
+    </w:p>
+    <w:p>
+      <w:pPr>
+        <w:tabs>
+          <w:tab w:val="left" w:pos="3435"/>
+        </w:tabs>
+        <w:jc w:val="both"/>
+        <w:rPr>
+          <w:sz w:val="24"/>
+          <w:szCs w:val="24"/>
+        </w:rPr>
+      </w:pPr>
+    </w:p>
+    <w:p>
+      <w:pPr>
+        <w:tabs>
+          <w:tab w:val="left" w:pos="3435"/>
+        </w:tabs>
+        <w:jc w:val="both"/>
+        <w:rPr>
+          <w:sz w:val="24"/>
+          <w:szCs w:val="24"/>
+        </w:rPr>
+      </w:pPr>
+      <w:r>
+        <w:rPr>
+          <w:sz w:val="24"/>
+          <w:szCs w:val="24"/>
+        </w:rPr>
         <w:t xml:space="preserve">                                        </w:t>
       </w:r>
     </w:p>
@@ -2540,7 +4490,44 @@
         <w:rPr>
           <w:b/>
         </w:rPr>
-        <w:t xml:space="preserve">            COHONDUCAFE.</w:t>
+        <w:t xml:space="preserve">            </w:t>
+      </w:r>
+      <w:r>
+        <w:rPr>
+          <w:b/>
+        </w:rPr>
+        <w:fldChar w:fldCharType="begin"/>
+      </w:r>
+      <w:r>
+        <w:rPr>
+          <w:b/>
+        </w:rPr>
+        <w:instrText xml:space="preserve"> MERGEFIELD  CustomerName </w:instrText>
+      </w:r>
+      <w:r>
+        <w:rPr>
+          <w:b/>
+        </w:rPr>
+        <w:fldChar w:fldCharType="separate"/>
+      </w:r>
+      <w:r>
+        <w:rPr>
+          <w:b/>
+          <w:noProof/>
+        </w:rPr>
+        <w:t>«CustomerName»</w:t>
+      </w:r>
+      <w:r>
+        <w:rPr>
+          <w:b/>
+        </w:rPr>
+        <w:fldChar w:fldCharType="end"/>
+      </w:r>
+      <w:r>
+        <w:rPr>
+          <w:b/>
+        </w:rPr>
+        <w:t>.</w:t>
       </w:r>
       <w:r>
         <w:rPr>
@@ -2564,10 +4551,9 @@
         <w:tab/>
       </w:r>
       <w:r>
-        <w:tab/>
-      </w:r>
-      <w:r>
-        <w:tab/>
+        <w:t xml:space="preserve">           </w:t>
+      </w:r>
+      <w:r>
         <w:t xml:space="preserve"> </w:t>
       </w:r>
       <w:r>
@@ -2594,7 +4580,6 @@
       </w:pPr>
     </w:p>
     <w:sectPr>
-      <w:footerReference w:type="default" r:id="rId13"/>
       <w:pgSz w:w="12240" w:h="20160" w:code="5"/>
       <w:pgMar w:top="1417" w:right="1701" w:bottom="1417" w:left="1701" w:header="708" w:footer="708" w:gutter="0"/>
       <w:cols w:space="708"/>
@@ -2617,13 +4602,8 @@
         </w:rPr>
         <w:annotationRef/>
       </w:r>
-      <w:proofErr w:type="spellStart"/>
-      <w:r>
-        <w:t>ostrar</w:t>
-      </w:r>
-      <w:proofErr w:type="spellEnd"/>
-      <w:r>
-        <w:t xml:space="preserve"> una tabla?</w:t>
+      <w:r>
+        <w:t>ostrar una tabla?</w:t>
       </w:r>
     </w:p>
   </w:comment>
@@ -4156,7 +6136,7 @@
 </file>
 
 <file path=customXml/itemProps1.xml><?xml version="1.0" encoding="utf-8"?>
-<ds:datastoreItem xmlns:ds="http://schemas.openxmlformats.org/officeDocument/2006/customXml" ds:itemID="{EAF5E162-E81C-489D-877A-79691F845B9F}">
+<ds:datastoreItem xmlns:ds="http://schemas.openxmlformats.org/officeDocument/2006/customXml" ds:itemID="{B605B6CA-05EB-49EF-94F6-CCAD83C3D558}">
   <ds:schemaRefs>
     <ds:schemaRef ds:uri="http://schemas.openxmlformats.org/officeDocument/2006/bibliography"/>
   </ds:schemaRefs>

</xml_diff>

<commit_message>
Solicitud de ultimos cambios
</commit_message>
<xml_diff>
--- a/ERPMVC/wwwroot/ContratosTemplate/ContratoAlmacenaje.docx
+++ b/ERPMVC/wwwroot/ContratosTemplate/ContratoAlmacenaje.docx
@@ -84,12 +84,7 @@
         <w:jc w:val="both"/>
       </w:pPr>
       <w:r>
-        <w:t>NOSOTROS</w:t>
-      </w:r>
-      <w:bookmarkStart w:id="0" w:name="_GoBack"/>
-      <w:bookmarkEnd w:id="0"/>
-      <w:r>
-        <w:t>,</w:t>
+        <w:t>NOSOTROS,</w:t>
       </w:r>
       <w:r>
         <w:rPr>
@@ -223,6 +218,7 @@
       <w:r>
         <w:t xml:space="preserve"> </w:t>
       </w:r>
+      <w:bookmarkStart w:id="0" w:name="_GoBack"/>
       <w:r>
         <w:rPr>
           <w:rFonts w:ascii="Consolas" w:hAnsi="Consolas" w:cs="Consolas"/>
@@ -279,6 +275,7 @@
         </w:rPr>
         <w:fldChar w:fldCharType="end"/>
       </w:r>
+      <w:bookmarkEnd w:id="0"/>
       <w:r>
         <w:rPr>
           <w:rFonts w:ascii="Consolas" w:hAnsi="Consolas" w:cs="Consolas"/>
@@ -412,7 +409,23 @@
           <w:b/>
           <w:bCs/>
         </w:rPr>
-        <w:t>«CustomerManager»</w:t>
+        <w:t>«</w:t>
+      </w:r>
+      <w:proofErr w:type="spellStart"/>
+      <w:r>
+        <w:rPr>
+          <w:b/>
+          <w:bCs/>
+        </w:rPr>
+        <w:t>CustomerManager</w:t>
+      </w:r>
+      <w:proofErr w:type="spellEnd"/>
+      <w:r>
+        <w:rPr>
+          <w:b/>
+          <w:bCs/>
+        </w:rPr>
+        <w:t>»</w:t>
       </w:r>
       <w:r>
         <w:rPr>
@@ -517,7 +530,15 @@
         <w:t>ALMACENES GENERALES DE DESPÓSITO DE CAFÉ S.A.</w:t>
       </w:r>
       <w:r>
-        <w:t>, una sociedad mercantil del domicilio de la ciudad de Tegucigalpa M.D.C., constituida mediante el Instrumento numero 6 autorizado por el Notario Jose Ricardo Perdomo Z. en Tegucigalpa el 10 de Abril de 1987, inscrita con el No. 63 del Tomo 195 del Registro de Comerciantes Sociales de Francisco Morazán y con RTN No. 05019995106139, legalmen</w:t>
+        <w:t xml:space="preserve">, una sociedad mercantil del domicilio de la ciudad de Tegucigalpa M.D.C., constituida mediante el Instrumento numero 6 autorizado por el Notario Jose Ricardo Perdomo Z. en Tegucigalpa el 10 de </w:t>
+      </w:r>
+      <w:proofErr w:type="gramStart"/>
+      <w:r>
+        <w:t>Abril</w:t>
+      </w:r>
+      <w:proofErr w:type="gramEnd"/>
+      <w:r>
+        <w:t xml:space="preserve"> de 1987, inscrita con el No. 63 del Tomo 195 del Registro de Comerciantes Sociales de Francisco Morazán y con RTN No. 05019995106139, legalmen</w:t>
       </w:r>
       <w:r>
         <w:t>te autorizada para operar como Almacén General de Depó</w:t>
@@ -529,7 +550,15 @@
         <w:t>2</w:t>
       </w:r>
       <w:r>
-        <w:t>83 del Registro antes citado y que en adelante, indistintamente, en este contrato, se podrá denominar el DEPOSITARIO, LA ALMACENADORA o ALMACAFE.</w:t>
+        <w:t xml:space="preserve">83 del Registro antes citado y </w:t>
+      </w:r>
+      <w:proofErr w:type="gramStart"/>
+      <w:r>
+        <w:t>que</w:t>
+      </w:r>
+      <w:proofErr w:type="gramEnd"/>
+      <w:r>
+        <w:t xml:space="preserve"> en adelante, indistintamente, en este contrato, se podrá denominar el DEPOSITARIO, LA ALMACENADORA o ALMACAFE.</w:t>
       </w:r>
     </w:p>
     <w:p>
@@ -589,7 +618,27 @@
           <w:bCs/>
           <w:lang w:val="es-ES_tradnl"/>
         </w:rPr>
-        <w:t>«CustomerName»</w:t>
+        <w:t>«</w:t>
+      </w:r>
+      <w:proofErr w:type="spellStart"/>
+      <w:r>
+        <w:rPr>
+          <w:rFonts w:cs="Arial"/>
+          <w:b/>
+          <w:bCs/>
+          <w:lang w:val="es-ES_tradnl"/>
+        </w:rPr>
+        <w:t>CustomerName</w:t>
+      </w:r>
+      <w:proofErr w:type="spellEnd"/>
+      <w:r>
+        <w:rPr>
+          <w:rFonts w:cs="Arial"/>
+          <w:b/>
+          <w:bCs/>
+          <w:lang w:val="es-ES_tradnl"/>
+        </w:rPr>
+        <w:t>»</w:t>
       </w:r>
       <w:r>
         <w:rPr>
@@ -1356,7 +1405,21 @@
         <w:rPr>
           <w:rFonts w:cs="Arial"/>
         </w:rPr>
-        <w:t xml:space="preserve"> Mensual cuando el precio del quintal de café es de Lps.</w:t>
+        <w:t xml:space="preserve"> Mensual cuando el precio del quintal de café es de </w:t>
+      </w:r>
+      <w:proofErr w:type="spellStart"/>
+      <w:r>
+        <w:rPr>
+          <w:rFonts w:cs="Arial"/>
+        </w:rPr>
+        <w:t>Lps</w:t>
+      </w:r>
+      <w:proofErr w:type="spellEnd"/>
+      <w:r>
+        <w:rPr>
+          <w:rFonts w:cs="Arial"/>
+        </w:rPr>
+        <w:t>.</w:t>
       </w:r>
       <w:r>
         <w:rPr>
@@ -1524,12 +1587,21 @@
           <w:rFonts w:cs="Arial"/>
         </w:rPr>
       </w:pPr>
-      <w:r>
-        <w:rPr>
-          <w:rFonts w:cs="Arial"/>
-          <w:b/>
-        </w:rPr>
-        <w:t>Lps.</w:t>
+      <w:proofErr w:type="spellStart"/>
+      <w:r>
+        <w:rPr>
+          <w:rFonts w:cs="Arial"/>
+          <w:b/>
+        </w:rPr>
+        <w:t>Lps</w:t>
+      </w:r>
+      <w:proofErr w:type="spellEnd"/>
+      <w:r>
+        <w:rPr>
+          <w:rFonts w:cs="Arial"/>
+          <w:b/>
+        </w:rPr>
+        <w:t>.</w:t>
       </w:r>
       <w:r>
         <w:rPr>
@@ -1624,7 +1696,25 @@
           <w:b/>
           <w:bCs/>
         </w:rPr>
-        <w:t xml:space="preserve"> Lps.</w:t>
+        <w:t xml:space="preserve"> </w:t>
+      </w:r>
+      <w:proofErr w:type="spellStart"/>
+      <w:r>
+        <w:rPr>
+          <w:rFonts w:cs="Arial"/>
+          <w:b/>
+          <w:bCs/>
+        </w:rPr>
+        <w:t>Lps</w:t>
+      </w:r>
+      <w:proofErr w:type="spellEnd"/>
+      <w:r>
+        <w:rPr>
+          <w:rFonts w:cs="Arial"/>
+          <w:b/>
+          <w:bCs/>
+        </w:rPr>
+        <w:t>.</w:t>
       </w:r>
       <w:r>
         <w:rPr>
@@ -1917,12 +2007,21 @@
         </w:rPr>
         <w:t xml:space="preserve"> </w:t>
       </w:r>
-      <w:r>
-        <w:rPr>
-          <w:rFonts w:cs="Arial"/>
-          <w:b/>
-        </w:rPr>
-        <w:t>Lps.</w:t>
+      <w:proofErr w:type="spellStart"/>
+      <w:r>
+        <w:rPr>
+          <w:rFonts w:cs="Arial"/>
+          <w:b/>
+        </w:rPr>
+        <w:t>Lps</w:t>
+      </w:r>
+      <w:proofErr w:type="spellEnd"/>
+      <w:r>
+        <w:rPr>
+          <w:rFonts w:cs="Arial"/>
+          <w:b/>
+        </w:rPr>
+        <w:t>.</w:t>
       </w:r>
       <w:r>
         <w:rPr>
@@ -2052,7 +2151,23 @@
           <w:rFonts w:cs="Arial"/>
           <w:b/>
         </w:rPr>
-        <w:t>Horas Extras: Lps.</w:t>
+        <w:t xml:space="preserve">Horas Extras: </w:t>
+      </w:r>
+      <w:proofErr w:type="spellStart"/>
+      <w:r>
+        <w:rPr>
+          <w:rFonts w:cs="Arial"/>
+          <w:b/>
+        </w:rPr>
+        <w:t>Lps</w:t>
+      </w:r>
+      <w:proofErr w:type="spellEnd"/>
+      <w:r>
+        <w:rPr>
+          <w:rFonts w:cs="Arial"/>
+          <w:b/>
+        </w:rPr>
+        <w:t>.</w:t>
       </w:r>
       <w:r>
         <w:rPr>
@@ -2259,12 +2374,21 @@
         </w:rPr>
         <w:t xml:space="preserve"> </w:t>
       </w:r>
-      <w:r>
-        <w:rPr>
-          <w:rFonts w:cs="Arial"/>
-          <w:b/>
-        </w:rPr>
-        <w:t>Lps.</w:t>
+      <w:proofErr w:type="spellStart"/>
+      <w:r>
+        <w:rPr>
+          <w:rFonts w:cs="Arial"/>
+          <w:b/>
+        </w:rPr>
+        <w:t>Lps</w:t>
+      </w:r>
+      <w:proofErr w:type="spellEnd"/>
+      <w:r>
+        <w:rPr>
+          <w:rFonts w:cs="Arial"/>
+          <w:b/>
+        </w:rPr>
+        <w:t>.</w:t>
       </w:r>
       <w:r>
         <w:rPr>
@@ -2699,7 +2823,15 @@
         <w:t xml:space="preserve">contratado por ALMACAFE, su costo </w:t>
       </w:r>
       <w:r>
-        <w:t>de Lps.</w:t>
+        <w:t xml:space="preserve">de </w:t>
+      </w:r>
+      <w:proofErr w:type="spellStart"/>
+      <w:r>
+        <w:t>Lps</w:t>
+      </w:r>
+      <w:proofErr w:type="spellEnd"/>
+      <w:r>
+        <w:t>.</w:t>
       </w:r>
       <w:r>
         <w:t xml:space="preserve"> </w:t>
@@ -4118,7 +4250,15 @@
         <w:t xml:space="preserve"> </w:t>
       </w:r>
       <w:r>
-        <w:t xml:space="preserve">anexa los Estados Financieros auditados por Nexia Auditores y Consultores con saldos al 30 de Septiembre del </w:t>
+        <w:t xml:space="preserve">anexa los Estados Financieros auditados por Nexia Auditores y Consultores con saldos al 30 de </w:t>
+      </w:r>
+      <w:proofErr w:type="gramStart"/>
+      <w:r>
+        <w:t>Septiembre</w:t>
+      </w:r>
+      <w:proofErr w:type="gramEnd"/>
+      <w:r>
+        <w:t xml:space="preserve"> del </w:t>
       </w:r>
       <w:r>
         <w:t>__________</w:t>
@@ -5996,7 +6136,7 @@
 </file>
 
 <file path=customXml/itemProps1.xml><?xml version="1.0" encoding="utf-8"?>
-<ds:datastoreItem xmlns:ds="http://schemas.openxmlformats.org/officeDocument/2006/customXml" ds:itemID="{86AF4789-FD0F-4BD7-A2F7-C7727389EE10}">
+<ds:datastoreItem xmlns:ds="http://schemas.openxmlformats.org/officeDocument/2006/customXml" ds:itemID="{B605B6CA-05EB-49EF-94F6-CCAD83C3D558}">
   <ds:schemaRefs>
     <ds:schemaRef ds:uri="http://schemas.openxmlformats.org/officeDocument/2006/bibliography"/>
   </ds:schemaRefs>

</xml_diff>